<commit_message>
New figures and starting confirmatory work.
</commit_message>
<xml_diff>
--- a/writing/Lab Reports/2024.06.06 - Summary Manuscript.docx
+++ b/writing/Lab Reports/2024.06.06 - Summary Manuscript.docx
@@ -441,16 +441,7 @@
         <w:t>Fig. 3. Basic Psychometrics.</w:t>
       </w:r>
       <w:r>
-        <w:t xml:space="preserve"> </w:t>
-      </w:r>
-      <w:r>
-        <w:t xml:space="preserve">The top row depicts the probability of choosing the left item as a function of the </w:t>
-      </w:r>
-      <w:r>
-        <w:t>normalized</w:t>
-      </w:r>
-      <w:r>
-        <w:t xml:space="preserve"> expected value difference between the left and right lotteries (``relative value''). Expected values were normalized by dividing by the maximum magnitude of the difference. The middle row depicts response time as a function of normalized choice difficulty, measured by the expected value difference between the best and worst lottery then divided by the maximum magnitude of the difference. The bottom row depicts the number of fixations as a function of normalized choice difficulty. Columns indicate which data set generated the figures. Error bars show the standard error of the mean across participants.</w:t>
+        <w:t xml:space="preserve"> The top row depicts the probability of choosing the left item as a function of the normalized expected value difference between the left and right lotteries (``relative value''). Expected values were normalized by dividing by the maximum magnitude of the difference. The middle row depicts response time as a function of normalized choice difficulty, measured by the expected value difference between the best and worst lottery then divided by the maximum magnitude of the difference. The bottom row depicts the number of fixations as a function of normalized choice difficulty. Columns indicate which data set generated the figures. Error bars show the standard error of the mean across participants.</w:t>
       </w:r>
     </w:p>
     <w:p>
@@ -1782,6 +1773,112 @@
       </w:r>
       <w:proofErr w:type="spellStart"/>
       <w:r>
+        <w:t>SFig</w:t>
+      </w:r>
+      <w:proofErr w:type="spellEnd"/>
+      <w:r>
+        <w:t>. 7 for Alluvial plots depicting how frequently participants had matching best-fitting models in the gain and loss conditions.</w:t>
+      </w:r>
+      <w:r>
+        <w:t xml:space="preserve"> </w:t>
+      </w:r>
+      <w:r>
+        <w:t xml:space="preserve">In Study 1, about half of the subjects who are </w:t>
+      </w:r>
+      <w:proofErr w:type="spellStart"/>
+      <w:r>
+        <w:t>RaDDM</w:t>
+      </w:r>
+      <w:proofErr w:type="spellEnd"/>
+      <w:r>
+        <w:t xml:space="preserve"> in gains split off and become </w:t>
+      </w:r>
+      <w:proofErr w:type="spellStart"/>
+      <w:r>
+        <w:t>AddDDM</w:t>
+      </w:r>
+      <w:proofErr w:type="spellEnd"/>
+      <w:r>
+        <w:t xml:space="preserve"> in losses. Looking closer at Fig 6, nearly </w:t>
+      </w:r>
+      <w:proofErr w:type="gramStart"/>
+      <w:r>
+        <w:t>all of</w:t>
+      </w:r>
+      <w:proofErr w:type="gramEnd"/>
+      <w:r>
+        <w:t xml:space="preserve"> these subjects who switched are still second-best-fit by the </w:t>
+      </w:r>
+      <w:proofErr w:type="spellStart"/>
+      <w:r>
+        <w:t>RaDDM</w:t>
+      </w:r>
+      <w:proofErr w:type="spellEnd"/>
+      <w:r>
+        <w:t xml:space="preserve"> (and half of those have posterior model probabilities that are lower by an "insignificant" margin). In Study 2, about a third of the </w:t>
+      </w:r>
+      <w:proofErr w:type="spellStart"/>
+      <w:r>
+        <w:t>RaDDM</w:t>
+      </w:r>
+      <w:proofErr w:type="spellEnd"/>
+      <w:r>
+        <w:t xml:space="preserve"> subjects in gains stay as </w:t>
+      </w:r>
+      <w:proofErr w:type="spellStart"/>
+      <w:r>
+        <w:t>RaDDM</w:t>
+      </w:r>
+      <w:proofErr w:type="spellEnd"/>
+      <w:r>
+        <w:t xml:space="preserve"> in losses, a third become </w:t>
+      </w:r>
+      <w:proofErr w:type="spellStart"/>
+      <w:r>
+        <w:t>MMaDDM</w:t>
+      </w:r>
+      <w:proofErr w:type="spellEnd"/>
+      <w:r>
+        <w:t xml:space="preserve">, and the rest become either </w:t>
+      </w:r>
+      <w:proofErr w:type="spellStart"/>
+      <w:r>
+        <w:t>AddDDM</w:t>
+      </w:r>
+      <w:proofErr w:type="spellEnd"/>
+      <w:r>
+        <w:t xml:space="preserve"> or </w:t>
+      </w:r>
+      <w:proofErr w:type="spellStart"/>
+      <w:r>
+        <w:t>SQaDDM</w:t>
+      </w:r>
+      <w:proofErr w:type="spellEnd"/>
+      <w:r>
+        <w:t xml:space="preserve">. This means the majority of subjects who were using </w:t>
+      </w:r>
+      <w:proofErr w:type="spellStart"/>
+      <w:r>
+        <w:t>RaDDM</w:t>
+      </w:r>
+      <w:proofErr w:type="spellEnd"/>
+      <w:r>
+        <w:t xml:space="preserve"> in gains also used a reference-dependent model in losses.</w:t>
+      </w:r>
+    </w:p>
+    <w:p>
+      <w:pPr>
+        <w:pStyle w:val="ListParagraph"/>
+        <w:numPr>
+          <w:ilvl w:val="0"/>
+          <w:numId w:val="2"/>
+        </w:numPr>
+      </w:pPr>
+      <w:r>
+        <w:t xml:space="preserve">See </w:t>
+      </w:r>
+      <w:proofErr w:type="spellStart"/>
+      <w:r>
         <w:t>SFIg</w:t>
       </w:r>
       <w:proofErr w:type="spellEnd"/>
@@ -1789,7 +1886,7 @@
         <w:t xml:space="preserve">. </w:t>
       </w:r>
       <w:r>
-        <w:t>7</w:t>
+        <w:t>8</w:t>
       </w:r>
       <w:r>
         <w:t xml:space="preserve"> for model recovery analyses. These exercises show that the data generating process can be recovered with the method used above.</w:t>
@@ -2078,31 +2175,7 @@
         <w:rPr>
           <w:rFonts w:eastAsiaTheme="minorEastAsia"/>
         </w:rPr>
-        <w:t xml:space="preserve">The attentional bias parameter </w:t>
-      </w:r>
-      <w:r>
-        <w:rPr>
-          <w:rFonts w:eastAsiaTheme="minorEastAsia"/>
-        </w:rPr>
-        <w:t xml:space="preserve">does not seem to differ </w:t>
-      </w:r>
-      <w:r>
-        <w:rPr>
-          <w:rFonts w:eastAsiaTheme="minorEastAsia"/>
-        </w:rPr>
-        <w:t>much</w:t>
-      </w:r>
-      <w:r>
-        <w:rPr>
-          <w:rFonts w:eastAsiaTheme="minorEastAsia"/>
-        </w:rPr>
-        <w:t xml:space="preserve"> across conditions in </w:t>
-      </w:r>
-      <w:r>
-        <w:rPr>
-          <w:rFonts w:eastAsiaTheme="minorEastAsia"/>
-        </w:rPr>
-        <w:t xml:space="preserve">Study 2, which is consistent with the nearly identical attentional choice biases we observed in Fig. 5. In Study 1, the attentional bias parameter does shrink slightly, which is inconsistent with Fig. 5. </w:t>
+        <w:t xml:space="preserve">The attentional bias parameter does not seem to differ much across conditions in Study 2, which is consistent with the nearly identical attentional choice biases we observed in Fig. 5. In Study 1, the attentional bias parameter does shrink slightly, which is inconsistent with Fig. 5. </w:t>
       </w:r>
     </w:p>
     <w:p>
@@ -2146,7 +2219,7 @@
         <w:rPr>
           <w:rFonts w:eastAsiaTheme="minorEastAsia"/>
         </w:rPr>
-        <w:t>8</w:t>
+        <w:t>9</w:t>
       </w:r>
       <w:r>
         <w:rPr>
@@ -2267,7 +2340,7 @@
         <w:rPr>
           <w:rFonts w:eastAsiaTheme="minorEastAsia"/>
         </w:rPr>
-        <w:t>9</w:t>
+        <w:t>10</w:t>
       </w:r>
       <w:r>
         <w:rPr>
@@ -2345,7 +2418,13 @@
         <w:rPr>
           <w:rFonts w:eastAsiaTheme="minorEastAsia"/>
         </w:rPr>
-        <w:t>10</w:t>
+        <w:t>1</w:t>
+      </w:r>
+      <w:r>
+        <w:rPr>
+          <w:rFonts w:eastAsiaTheme="minorEastAsia"/>
+        </w:rPr>
+        <w:t>1</w:t>
       </w:r>
       <w:r>
         <w:rPr>
@@ -2541,16 +2620,22 @@
       </w:r>
       <w:proofErr w:type="spellEnd"/>
       <w:r>
-        <w:t xml:space="preserve">. </w:t>
-      </w:r>
-      <w:r>
-        <w:t>2.</w:t>
-      </w:r>
-      <w:r>
-        <w:t xml:space="preserve"> Additional Fixation Properties. </w:t>
-      </w:r>
-      <w:r>
-        <w:t>The first row depicts the probability of first fixating left as a function of choice difficulty. The second row depicts histograms of the number of fixations in a trial, separately by condition and the location of first fixation. The third row depicts the second fixation duration as a function of the normalized relative value. The fourth row depicts the third fixation duration as a function of the normalized relative value.</w:t>
+        <w:t xml:space="preserve">. 2. Additional Fixation Properties. </w:t>
+      </w:r>
+      <w:r>
+        <w:t xml:space="preserve">The first row depicts the probability of first fixating left as a function of choice difficulty. The second row depicts histograms of the </w:t>
+      </w:r>
+      <w:r>
+        <w:t xml:space="preserve">pooled </w:t>
+      </w:r>
+      <w:r>
+        <w:t>number of fixations in a trial, separately by condition and the location of first fixation</w:t>
+      </w:r>
+      <w:r>
+        <w:t>, for Study 2 only</w:t>
+      </w:r>
+      <w:r>
+        <w:t>. The third row depicts the second fixation duration as a function of the normalized relative value. The fourth row depicts the third fixation duration as a function of the normalized relative value.</w:t>
       </w:r>
     </w:p>
     <w:p/>
@@ -3147,8 +3232,121 @@
     </w:p>
     <w:p>
       <w:pPr>
-        <w:jc w:val="both"/>
-      </w:pPr>
+        <w:pStyle w:val="ListParagraph"/>
+        <w:numPr>
+          <w:ilvl w:val="0"/>
+          <w:numId w:val="2"/>
+        </w:numPr>
+        <w:jc w:val="both"/>
+      </w:pPr>
+      <w:r>
+        <w:t>Optimization algorithm has 4 starting points and takes the highest likelihood from these. Starting points are based on estimates from Sokol-</w:t>
+      </w:r>
+      <w:proofErr w:type="spellStart"/>
+      <w:r>
+        <w:t>Hessner</w:t>
+      </w:r>
+      <w:proofErr w:type="spellEnd"/>
+      <w:r>
+        <w:t xml:space="preserve"> et al. (2009), Stillman et al. (2020), Toubia et al.  (2013), and </w:t>
+      </w:r>
+      <w:proofErr w:type="spellStart"/>
+      <w:r>
+        <w:t>Baillon</w:t>
+      </w:r>
+      <w:proofErr w:type="spellEnd"/>
+      <w:r>
+        <w:t xml:space="preserve"> et al. (2020).</w:t>
+      </w:r>
+    </w:p>
+    <w:p>
+      <w:pPr>
+        <w:jc w:val="both"/>
+      </w:pPr>
+    </w:p>
+    <w:p>
+      <w:r>
+        <w:br w:type="page"/>
+      </w:r>
+    </w:p>
+    <w:p>
+      <w:pPr>
+        <w:jc w:val="center"/>
+      </w:pPr>
+      <w:r>
+        <w:rPr>
+          <w:noProof/>
+        </w:rPr>
+        <w:lastRenderedPageBreak/>
+        <w:drawing>
+          <wp:inline distT="0" distB="0" distL="0" distR="0" wp14:anchorId="63769AA5" wp14:editId="5817A254">
+            <wp:extent cx="4357991" cy="5603000"/>
+            <wp:effectExtent l="0" t="0" r="0" b="0"/>
+            <wp:docPr id="985004226" name="Picture 1"/>
+            <wp:cNvGraphicFramePr>
+              <a:graphicFrameLocks xmlns:a="http://schemas.openxmlformats.org/drawingml/2006/main" noChangeAspect="1"/>
+            </wp:cNvGraphicFramePr>
+            <a:graphic xmlns:a="http://schemas.openxmlformats.org/drawingml/2006/main">
+              <a:graphicData uri="http://schemas.openxmlformats.org/drawingml/2006/picture">
+                <pic:pic xmlns:pic="http://schemas.openxmlformats.org/drawingml/2006/picture">
+                  <pic:nvPicPr>
+                    <pic:cNvPr id="985004226" name="Picture 985004226"/>
+                    <pic:cNvPicPr/>
+                  </pic:nvPicPr>
+                  <pic:blipFill>
+                    <a:blip r:embed="rId19">
+                      <a:extLst>
+                        <a:ext uri="{28A0092B-C50C-407E-A947-70E740481C1C}">
+                          <a14:useLocalDpi xmlns:a14="http://schemas.microsoft.com/office/drawing/2010/main" val="0"/>
+                        </a:ext>
+                      </a:extLst>
+                    </a:blip>
+                    <a:stretch>
+                      <a:fillRect/>
+                    </a:stretch>
+                  </pic:blipFill>
+                  <pic:spPr>
+                    <a:xfrm>
+                      <a:off x="0" y="0"/>
+                      <a:ext cx="4415022" cy="5676324"/>
+                    </a:xfrm>
+                    <a:prstGeom prst="rect">
+                      <a:avLst/>
+                    </a:prstGeom>
+                  </pic:spPr>
+                </pic:pic>
+              </a:graphicData>
+            </a:graphic>
+          </wp:inline>
+        </w:drawing>
+      </w:r>
+    </w:p>
+    <w:p>
+      <w:pPr>
+        <w:jc w:val="both"/>
+      </w:pPr>
+      <w:proofErr w:type="spellStart"/>
+      <w:r>
+        <w:t>SFig</w:t>
+      </w:r>
+      <w:proofErr w:type="spellEnd"/>
+      <w:r>
+        <w:t xml:space="preserve">. 7. Best-Fitting Model </w:t>
+      </w:r>
+      <w:proofErr w:type="gramStart"/>
+      <w:r>
+        <w:t>For</w:t>
+      </w:r>
+      <w:proofErr w:type="gramEnd"/>
+      <w:r>
+        <w:t xml:space="preserve"> Each Participant Across Conditions</w:t>
+      </w:r>
+      <w:r>
+        <w:t>.</w:t>
+      </w:r>
+      <w:r>
+        <w:t xml:space="preserve"> On the left, we plot the best fitting model for each participant in the gain condition. On the right, we plot the best fitting model for each participant in the loss condition. Colored lines connect the boxes from left to right, indicating for each participant whether the best fitting model in the gain condition is the same, or different, in the loss condition. Rows denote which study the participants belong to.</w:t>
+      </w:r>
     </w:p>
     <w:p>
       <w:r>
@@ -3180,7 +3378,7 @@
                     <pic:cNvPicPr/>
                   </pic:nvPicPr>
                   <pic:blipFill>
-                    <a:blip r:embed="rId19">
+                    <a:blip r:embed="rId20">
                       <a:extLst>
                         <a:ext uri="{28A0092B-C50C-407E-A947-70E740481C1C}">
                           <a14:useLocalDpi xmlns:a14="http://schemas.microsoft.com/office/drawing/2010/main" val="0"/>
@@ -3215,7 +3413,7 @@
         <w:t xml:space="preserve">. </w:t>
       </w:r>
       <w:r>
-        <w:t>7</w:t>
+        <w:t>8</w:t>
       </w:r>
       <w:r>
         <w:t xml:space="preserve">. </w:t>
@@ -3283,19 +3481,7 @@
           <w:rPr>
             <w:rFonts w:ascii="Cambria Math" w:hAnsi="Cambria Math"/>
           </w:rPr>
-          <m:t>,</m:t>
-        </m:r>
-        <m:r>
-          <w:rPr>
-            <w:rFonts w:ascii="Cambria Math" w:hAnsi="Cambria Math"/>
-          </w:rPr>
-          <m:t xml:space="preserve"> </m:t>
-        </m:r>
-        <m:r>
-          <w:rPr>
-            <w:rFonts w:ascii="Cambria Math" w:hAnsi="Cambria Math"/>
-          </w:rPr>
-          <m:t xml:space="preserve"> σ∈</m:t>
+          <m:t>,  σ∈</m:t>
         </m:r>
         <m:d>
           <m:dPr>
@@ -3321,19 +3507,7 @@
           <w:rPr>
             <w:rFonts w:ascii="Cambria Math" w:hAnsi="Cambria Math"/>
           </w:rPr>
-          <m:t>,</m:t>
-        </m:r>
-        <m:r>
-          <w:rPr>
-            <w:rFonts w:ascii="Cambria Math" w:hAnsi="Cambria Math"/>
-          </w:rPr>
-          <m:t xml:space="preserve"> </m:t>
-        </m:r>
-        <m:r>
-          <w:rPr>
-            <w:rFonts w:ascii="Cambria Math" w:hAnsi="Cambria Math"/>
-          </w:rPr>
-          <m:t xml:space="preserve"> η∈</m:t>
+          <m:t>,  η∈</m:t>
         </m:r>
         <m:d>
           <m:dPr>
@@ -3504,16 +3678,8 @@
         <w:t>Rows are separated based on condition. Boxplots depict the 25th, 50th, and 75th percentiles.</w:t>
       </w:r>
     </w:p>
-    <w:p>
-      <w:pPr>
-        <w:jc w:val="both"/>
-      </w:pPr>
-    </w:p>
-    <w:p>
-      <w:pPr>
-        <w:jc w:val="both"/>
-      </w:pPr>
-    </w:p>
+    <w:p/>
+    <w:p/>
     <w:p>
       <w:pPr>
         <w:jc w:val="center"/>
@@ -3538,7 +3704,7 @@
                     <pic:cNvPicPr/>
                   </pic:nvPicPr>
                   <pic:blipFill>
-                    <a:blip r:embed="rId20">
+                    <a:blip r:embed="rId21">
                       <a:extLst>
                         <a:ext uri="{28A0092B-C50C-407E-A947-70E740481C1C}">
                           <a14:useLocalDpi xmlns:a14="http://schemas.microsoft.com/office/drawing/2010/main" val="0"/>
@@ -3578,7 +3744,7 @@
         <w:t xml:space="preserve">. </w:t>
       </w:r>
       <w:r>
-        <w:t>8</w:t>
+        <w:t>9</w:t>
       </w:r>
       <w:r>
         <w:t xml:space="preserve">. </w:t>
@@ -3599,6 +3765,11 @@
       <w:r>
         <w:t xml:space="preserve"> columns separate by study.</w:t>
       </w:r>
+    </w:p>
+    <w:p>
+      <w:pPr>
+        <w:jc w:val="both"/>
+      </w:pPr>
     </w:p>
     <w:p>
       <w:pPr>
@@ -3630,7 +3801,7 @@
                     <pic:cNvPicPr/>
                   </pic:nvPicPr>
                   <pic:blipFill>
-                    <a:blip r:embed="rId21">
+                    <a:blip r:embed="rId22">
                       <a:extLst>
                         <a:ext uri="{28A0092B-C50C-407E-A947-70E740481C1C}">
                           <a14:useLocalDpi xmlns:a14="http://schemas.microsoft.com/office/drawing/2010/main" val="0"/>
@@ -3670,7 +3841,7 @@
         <w:t xml:space="preserve">. </w:t>
       </w:r>
       <w:r>
-        <w:t>9</w:t>
+        <w:t>10</w:t>
       </w:r>
       <w:r>
         <w:t xml:space="preserve">. </w:t>
@@ -3735,7 +3906,7 @@
                     <pic:cNvPicPr/>
                   </pic:nvPicPr>
                   <pic:blipFill>
-                    <a:blip r:embed="rId22">
+                    <a:blip r:embed="rId23">
                       <a:extLst>
                         <a:ext uri="{28A0092B-C50C-407E-A947-70E740481C1C}">
                           <a14:useLocalDpi xmlns:a14="http://schemas.microsoft.com/office/drawing/2010/main" val="0"/>
@@ -3775,7 +3946,10 @@
         <w:t xml:space="preserve">. </w:t>
       </w:r>
       <w:r>
-        <w:t>10</w:t>
+        <w:t>1</w:t>
+      </w:r>
+      <w:r>
+        <w:t>1</w:t>
       </w:r>
       <w:r>
         <w:t xml:space="preserve">. </w:t>
@@ -3807,10 +3981,7 @@
         <w:t xml:space="preserve"> 5. </w:t>
       </w:r>
       <w:r>
-        <w:t>The corrected probability is computed by subtracting from each choice observation (coded as 1 if left chosen, and 0 otherwise) the proportion with which left is chosen at each relative expected value.</w:t>
-      </w:r>
-      <w:r>
-        <w:t xml:space="preserve"> </w:t>
+        <w:t xml:space="preserve">The corrected probability is computed by subtracting from each choice observation (coded as 1 if left chosen, and 0 otherwise) the proportion with which left is chosen at each relative expected value. </w:t>
       </w:r>
       <w:r>
         <w:t xml:space="preserve">(Bottom Right) </w:t>
@@ -3828,13 +3999,7 @@
         <w:t>5</w:t>
       </w:r>
       <w:r>
-        <w:t>.</w:t>
-      </w:r>
-      <w:r>
-        <w:t xml:space="preserve"> </w:t>
-      </w:r>
-      <w:r>
-        <w:t xml:space="preserve">Rows </w:t>
+        <w:t xml:space="preserve">. Rows </w:t>
       </w:r>
       <w:r>
         <w:t>separate the data by condition,</w:t>
@@ -3925,7 +4090,7 @@
                     <pic:cNvPicPr/>
                   </pic:nvPicPr>
                   <pic:blipFill>
-                    <a:blip r:embed="rId23">
+                    <a:blip r:embed="rId24">
                       <a:extLst>
                         <a:ext uri="{28A0092B-C50C-407E-A947-70E740481C1C}">
                           <a14:useLocalDpi xmlns:a14="http://schemas.microsoft.com/office/drawing/2010/main" val="0"/>
@@ -3981,7 +4146,7 @@
                     <pic:cNvPicPr/>
                   </pic:nvPicPr>
                   <pic:blipFill>
-                    <a:blip r:embed="rId24">
+                    <a:blip r:embed="rId25">
                       <a:extLst>
                         <a:ext uri="{28A0092B-C50C-407E-A947-70E740481C1C}">
                           <a14:useLocalDpi xmlns:a14="http://schemas.microsoft.com/office/drawing/2010/main" val="0"/>
@@ -4028,7 +4193,7 @@
                     <pic:cNvPicPr/>
                   </pic:nvPicPr>
                   <pic:blipFill>
-                    <a:blip r:embed="rId25">
+                    <a:blip r:embed="rId26">
                       <a:extLst>
                         <a:ext uri="{28A0092B-C50C-407E-A947-70E740481C1C}">
                           <a14:useLocalDpi xmlns:a14="http://schemas.microsoft.com/office/drawing/2010/main" val="0"/>
@@ -4075,7 +4240,7 @@
                     <pic:cNvPicPr/>
                   </pic:nvPicPr>
                   <pic:blipFill>
-                    <a:blip r:embed="rId26">
+                    <a:blip r:embed="rId27">
                       <a:extLst>
                         <a:ext uri="{28A0092B-C50C-407E-A947-70E740481C1C}">
                           <a14:useLocalDpi xmlns:a14="http://schemas.microsoft.com/office/drawing/2010/main" val="0"/>
@@ -4134,7 +4299,7 @@
                     <pic:cNvPicPr/>
                   </pic:nvPicPr>
                   <pic:blipFill>
-                    <a:blip r:embed="rId27">
+                    <a:blip r:embed="rId28">
                       <a:extLst>
                         <a:ext uri="{28A0092B-C50C-407E-A947-70E740481C1C}">
                           <a14:useLocalDpi xmlns:a14="http://schemas.microsoft.com/office/drawing/2010/main" val="0"/>
@@ -4187,7 +4352,7 @@
                     <pic:cNvPicPr/>
                   </pic:nvPicPr>
                   <pic:blipFill>
-                    <a:blip r:embed="rId28">
+                    <a:blip r:embed="rId29">
                       <a:extLst>
                         <a:ext uri="{28A0092B-C50C-407E-A947-70E740481C1C}">
                           <a14:useLocalDpi xmlns:a14="http://schemas.microsoft.com/office/drawing/2010/main" val="0"/>

</xml_diff>

<commit_message>
Checkpoint. Before range normalizing.
Revert to here if anything goes wrong with range normalization.
</commit_message>
<xml_diff>
--- a/writing/Lab Reports/2024.06.06 - Summary Manuscript.docx
+++ b/writing/Lab Reports/2024.06.06 - Summary Manuscript.docx
@@ -391,10 +391,10 @@
           <w:noProof/>
         </w:rPr>
         <w:drawing>
-          <wp:inline distT="0" distB="0" distL="0" distR="0" wp14:anchorId="42427AF1" wp14:editId="480D9FDD">
+          <wp:inline distT="0" distB="0" distL="0" distR="0" wp14:anchorId="2B1F3E48" wp14:editId="3DBEC7EB">
             <wp:extent cx="5943600" cy="4127500"/>
             <wp:effectExtent l="0" t="0" r="0" b="0"/>
-            <wp:docPr id="1713921458" name="Picture 1"/>
+            <wp:docPr id="1603142211" name="Picture 1"/>
             <wp:cNvGraphicFramePr>
               <a:graphicFrameLocks xmlns:a="http://schemas.openxmlformats.org/drawingml/2006/main" noChangeAspect="1"/>
             </wp:cNvGraphicFramePr>
@@ -402,7 +402,7 @@
               <a:graphicData uri="http://schemas.openxmlformats.org/drawingml/2006/picture">
                 <pic:pic xmlns:pic="http://schemas.openxmlformats.org/drawingml/2006/picture">
                   <pic:nvPicPr>
-                    <pic:cNvPr id="1713921458" name="Picture 1713921458"/>
+                    <pic:cNvPr id="1603142211" name="Picture 1603142211"/>
                     <pic:cNvPicPr/>
                   </pic:nvPicPr>
                   <pic:blipFill>
@@ -485,15 +485,13 @@
         <w:jc w:val="both"/>
       </w:pPr>
       <w:r>
-        <w:t xml:space="preserve">See </w:t>
-      </w:r>
-      <w:proofErr w:type="spellStart"/>
-      <w:r>
-        <w:t>SFig</w:t>
-      </w:r>
-      <w:proofErr w:type="spellEnd"/>
-      <w:r>
-        <w:t>. 1 for impact of attentional manipulations in Study 2 on basic psychometrics.</w:t>
+        <w:t xml:space="preserve">See Fig. </w:t>
+      </w:r>
+      <w:r>
+        <w:t>S</w:t>
+      </w:r>
+      <w:r>
+        <w:t>1 for impact of attentional manipulations in Study 2 on basic psychometrics.</w:t>
       </w:r>
       <w:r>
         <w:t xml:space="preserve"> Slight changes to average choices in gain condition, pretty much no impact on average choices in loss condition, or on response times.</w:t>
@@ -509,7 +507,13 @@
         <w:jc w:val="both"/>
       </w:pPr>
       <w:r>
-        <w:t>See S Table 1 for regressions associated with the figures.</w:t>
+        <w:t xml:space="preserve">See Table </w:t>
+      </w:r>
+      <w:r>
+        <w:t>S</w:t>
+      </w:r>
+      <w:r>
+        <w:t>1 for regressions associated with the figures.</w:t>
       </w:r>
     </w:p>
     <w:p>
@@ -547,10 +551,10 @@
           <w:noProof/>
         </w:rPr>
         <w:drawing>
-          <wp:inline distT="0" distB="0" distL="0" distR="0" wp14:anchorId="0AF16A83" wp14:editId="107E1914">
+          <wp:inline distT="0" distB="0" distL="0" distR="0" wp14:anchorId="56738862" wp14:editId="33BDA2DA">
             <wp:extent cx="5943600" cy="6769100"/>
             <wp:effectExtent l="0" t="0" r="0" b="0"/>
-            <wp:docPr id="1990597485" name="Picture 2"/>
+            <wp:docPr id="573832320" name="Picture 3"/>
             <wp:cNvGraphicFramePr>
               <a:graphicFrameLocks xmlns:a="http://schemas.openxmlformats.org/drawingml/2006/main" noChangeAspect="1"/>
             </wp:cNvGraphicFramePr>
@@ -558,7 +562,7 @@
               <a:graphicData uri="http://schemas.openxmlformats.org/drawingml/2006/picture">
                 <pic:pic xmlns:pic="http://schemas.openxmlformats.org/drawingml/2006/picture">
                   <pic:nvPicPr>
-                    <pic:cNvPr id="1990597485" name="Picture 1990597485"/>
+                    <pic:cNvPr id="573832320" name="Picture 573832320"/>
                     <pic:cNvPicPr/>
                   </pic:nvPicPr>
                   <pic:blipFill>
@@ -654,7 +658,10 @@
         <w:t xml:space="preserve">the right-side lottery receives more attention on average. See </w:t>
       </w:r>
       <w:r>
-        <w:t xml:space="preserve">SFig. </w:t>
+        <w:t xml:space="preserve">Fig. </w:t>
+      </w:r>
+      <w:r>
+        <w:t>S</w:t>
       </w:r>
       <w:r>
         <w:t xml:space="preserve">2 </w:t>
@@ -679,21 +686,19 @@
         <w:jc w:val="both"/>
       </w:pPr>
       <w:r>
-        <w:t xml:space="preserve">See </w:t>
-      </w:r>
-      <w:proofErr w:type="spellStart"/>
-      <w:r>
-        <w:t>SFig</w:t>
-      </w:r>
-      <w:proofErr w:type="spellEnd"/>
-      <w:r>
-        <w:t xml:space="preserve">. </w:t>
+        <w:t xml:space="preserve">See Fig. </w:t>
+      </w:r>
+      <w:r>
+        <w:t>S</w:t>
       </w:r>
       <w:r>
         <w:t>3</w:t>
       </w:r>
       <w:r>
-        <w:t>.for impact of attentional manipulations on Fixation Process in Study 2.</w:t>
+        <w:t xml:space="preserve"> </w:t>
+      </w:r>
+      <w:r>
+        <w:t>for impact of attentional manipulations on Fixation Process in Study 2.</w:t>
       </w:r>
       <w:r>
         <w:t xml:space="preserve"> Slightly longer first fixation durations when fixation cross left or right compared to center. Net fixation durations favor left more, the closer the fixation cross gets to the left side.</w:t>
@@ -709,15 +714,25 @@
         <w:jc w:val="both"/>
       </w:pPr>
       <w:r>
-        <w:t xml:space="preserve">See S Table 2 for regressions associated with the figure, and S Table 3 for regressions associated with </w:t>
-      </w:r>
-      <w:proofErr w:type="spellStart"/>
-      <w:r>
-        <w:t>SFig</w:t>
-      </w:r>
-      <w:proofErr w:type="spellEnd"/>
-      <w:r>
-        <w:t>. 2, Additional Fixation Properties.</w:t>
+        <w:t xml:space="preserve">See Table </w:t>
+      </w:r>
+      <w:r>
+        <w:t>S</w:t>
+      </w:r>
+      <w:r>
+        <w:t xml:space="preserve">2 for regressions associated with the figure, and Table </w:t>
+      </w:r>
+      <w:r>
+        <w:t>S</w:t>
+      </w:r>
+      <w:r>
+        <w:t xml:space="preserve">3 for regressions associated with Fig. </w:t>
+      </w:r>
+      <w:r>
+        <w:t>S</w:t>
+      </w:r>
+      <w:r>
+        <w:t>2, Additional Fixation Properties.</w:t>
       </w:r>
     </w:p>
     <w:p>
@@ -757,10 +772,10 @@
           <w:noProof/>
         </w:rPr>
         <w:drawing>
-          <wp:inline distT="0" distB="0" distL="0" distR="0" wp14:anchorId="0756D39F" wp14:editId="54ACAAC7">
+          <wp:inline distT="0" distB="0" distL="0" distR="0" wp14:anchorId="71CDC450" wp14:editId="1C39BEE7">
             <wp:extent cx="5943600" cy="4127500"/>
             <wp:effectExtent l="0" t="0" r="0" b="0"/>
-            <wp:docPr id="1543331988" name="Picture 3"/>
+            <wp:docPr id="1236080738" name="Picture 4"/>
             <wp:cNvGraphicFramePr>
               <a:graphicFrameLocks xmlns:a="http://schemas.openxmlformats.org/drawingml/2006/main" noChangeAspect="1"/>
             </wp:cNvGraphicFramePr>
@@ -768,7 +783,7 @@
               <a:graphicData uri="http://schemas.openxmlformats.org/drawingml/2006/picture">
                 <pic:pic xmlns:pic="http://schemas.openxmlformats.org/drawingml/2006/picture">
                   <pic:nvPicPr>
-                    <pic:cNvPr id="1543331988" name="Picture 1543331988"/>
+                    <pic:cNvPr id="1236080738" name="Picture 1236080738"/>
                     <pic:cNvPicPr/>
                   </pic:nvPicPr>
                   <pic:blipFill>
@@ -891,7 +906,13 @@
         <w:rPr>
           <w:noProof/>
         </w:rPr>
-        <w:t xml:space="preserve">See SFig. </w:t>
+        <w:t xml:space="preserve">See Fig. </w:t>
+      </w:r>
+      <w:r>
+        <w:rPr>
+          <w:noProof/>
+        </w:rPr>
+        <w:t>S</w:t>
       </w:r>
       <w:r>
         <w:rPr>
@@ -934,7 +955,19 @@
         <w:rPr>
           <w:noProof/>
         </w:rPr>
-        <w:t>See S Table 4 for regressions associated with the figure.</w:t>
+        <w:t xml:space="preserve">See Table </w:t>
+      </w:r>
+      <w:r>
+        <w:rPr>
+          <w:noProof/>
+        </w:rPr>
+        <w:t>S</w:t>
+      </w:r>
+      <w:r>
+        <w:rPr>
+          <w:noProof/>
+        </w:rPr>
+        <w:t>4 for regressions associated with the figure.</w:t>
       </w:r>
     </w:p>
     <w:p>
@@ -978,13 +1011,14 @@
           <w:numId w:val="2"/>
         </w:numPr>
       </w:pPr>
-      <w:proofErr w:type="spellStart"/>
-      <w:r>
-        <w:t>SFig</w:t>
-      </w:r>
-      <w:proofErr w:type="spellEnd"/>
-      <w:r>
-        <w:t xml:space="preserve">. 5 shows that the standard aDDM with </w:t>
+      <w:r>
+        <w:t xml:space="preserve">Fig. </w:t>
+      </w:r>
+      <w:r>
+        <w:t>S</w:t>
+      </w:r>
+      <w:r>
+        <w:t xml:space="preserve">5 shows that the standard aDDM with </w:t>
       </w:r>
       <m:oMath>
         <m:r>
@@ -1127,10 +1161,10 @@
           <w:noProof/>
         </w:rPr>
         <w:drawing>
-          <wp:inline distT="0" distB="0" distL="0" distR="0" wp14:anchorId="3EE16D4F" wp14:editId="692B5753">
-            <wp:extent cx="4141150" cy="1634247"/>
-            <wp:effectExtent l="0" t="0" r="0" b="4445"/>
-            <wp:docPr id="1645949982" name="Picture 7" descr="A table with numbers and text&#10;&#10;Description automatically generated"/>
+          <wp:inline distT="0" distB="0" distL="0" distR="0" wp14:anchorId="05F5161C" wp14:editId="7218B7F4">
+            <wp:extent cx="4990289" cy="1817510"/>
+            <wp:effectExtent l="0" t="0" r="1270" b="0"/>
+            <wp:docPr id="90240289" name="Picture 5" descr="A table with numbers and symbols&#10;&#10;Description automatically generated"/>
             <wp:cNvGraphicFramePr>
               <a:graphicFrameLocks xmlns:a="http://schemas.openxmlformats.org/drawingml/2006/main" noChangeAspect="1"/>
             </wp:cNvGraphicFramePr>
@@ -1138,11 +1172,11 @@
               <a:graphicData uri="http://schemas.openxmlformats.org/drawingml/2006/picture">
                 <pic:pic xmlns:pic="http://schemas.openxmlformats.org/drawingml/2006/picture">
                   <pic:nvPicPr>
-                    <pic:cNvPr id="1645949982" name="Picture 7" descr="A table with numbers and text&#10;&#10;Description automatically generated"/>
+                    <pic:cNvPr id="90240289" name="Picture 5" descr="A table with numbers and symbols&#10;&#10;Description automatically generated"/>
                     <pic:cNvPicPr/>
                   </pic:nvPicPr>
                   <pic:blipFill>
-                    <a:blip r:embed="rId10">
+                    <a:blip r:embed="rId10" cstate="print">
                       <a:extLst>
                         <a:ext uri="{28A0092B-C50C-407E-A947-70E740481C1C}">
                           <a14:useLocalDpi xmlns:a14="http://schemas.microsoft.com/office/drawing/2010/main" val="0"/>
@@ -1156,7 +1190,7 @@
                   <pic:spPr>
                     <a:xfrm>
                       <a:off x="0" y="0"/>
-                      <a:ext cx="4164851" cy="1643600"/>
+                      <a:ext cx="5063427" cy="1844147"/>
                     </a:xfrm>
                     <a:prstGeom prst="rect">
                       <a:avLst/>
@@ -1197,7 +1231,13 @@
         </w:numPr>
       </w:pPr>
       <w:r>
-        <w:t xml:space="preserve">S Table 5 shows that the RT(OV) test is capable of distinguishing between data simulated using the aDDM, </w:t>
+        <w:t xml:space="preserve">Table </w:t>
+      </w:r>
+      <w:r>
+        <w:t>S</w:t>
+      </w:r>
+      <w:r>
+        <w:t xml:space="preserve">5 shows that the RT(OV) test is capable of distinguishing between data simulated using the aDDM, </w:t>
       </w:r>
       <w:proofErr w:type="spellStart"/>
       <w:r>
@@ -1260,7 +1300,13 @@
         </w:numPr>
       </w:pPr>
       <w:r>
-        <w:t xml:space="preserve">S Table 6 replicates the results from Smith and Krajbich (2019) in the Study 1 gain condition. We do not see it replicated in the Study 2 </w:t>
+        <w:t xml:space="preserve">Table </w:t>
+      </w:r>
+      <w:r>
+        <w:t>S</w:t>
+      </w:r>
+      <w:r>
+        <w:t xml:space="preserve">6 replicates the results from Smith and Krajbich (2019) in the Study 1 gain condition. We do not see it replicated in the Study 2 </w:t>
       </w:r>
       <w:r>
         <w:t>gain</w:t>
@@ -1273,16 +1319,19 @@
     <w:p/>
     <w:p/>
     <w:p>
+      <w:pPr>
+        <w:jc w:val="center"/>
+      </w:pPr>
       <w:r>
         <w:rPr>
           <w:noProof/>
         </w:rPr>
         <w:lastRenderedPageBreak/>
         <w:drawing>
-          <wp:inline distT="0" distB="0" distL="0" distR="0" wp14:anchorId="68666B35" wp14:editId="6ADEAEB3">
-            <wp:extent cx="5943600" cy="1931035"/>
+          <wp:inline distT="0" distB="0" distL="0" distR="0" wp14:anchorId="334B17F5" wp14:editId="75076BA0">
+            <wp:extent cx="5943600" cy="1981200"/>
             <wp:effectExtent l="0" t="0" r="0" b="0"/>
-            <wp:docPr id="840108423" name="Picture 16"/>
+            <wp:docPr id="800229953" name="Picture 6"/>
             <wp:cNvGraphicFramePr>
               <a:graphicFrameLocks xmlns:a="http://schemas.openxmlformats.org/drawingml/2006/main" noChangeAspect="1"/>
             </wp:cNvGraphicFramePr>
@@ -1290,7 +1339,7 @@
               <a:graphicData uri="http://schemas.openxmlformats.org/drawingml/2006/picture">
                 <pic:pic xmlns:pic="http://schemas.openxmlformats.org/drawingml/2006/picture">
                   <pic:nvPicPr>
-                    <pic:cNvPr id="840108423" name="Picture 840108423"/>
+                    <pic:cNvPr id="800229953" name="Picture 800229953"/>
                     <pic:cNvPicPr/>
                   </pic:nvPicPr>
                   <pic:blipFill>
@@ -1308,7 +1357,7 @@
                   <pic:spPr>
                     <a:xfrm>
                       <a:off x="0" y="0"/>
-                      <a:ext cx="5943600" cy="1931035"/>
+                      <a:ext cx="5943600" cy="1981200"/>
                     </a:xfrm>
                     <a:prstGeom prst="rect">
                       <a:avLst/>
@@ -1411,6 +1460,15 @@
       <w:r>
         <w:t>: the standard aDDM with Status Quo Prospect Theory value signals.</w:t>
       </w:r>
+      <w:r>
+        <w:t xml:space="preserve"> Data from the </w:t>
+      </w:r>
+      <w:r>
+        <w:t xml:space="preserve">training subset of </w:t>
+      </w:r>
+      <w:r>
+        <w:t>joint dataset.</w:t>
+      </w:r>
     </w:p>
     <w:p/>
     <w:p>
@@ -1536,18 +1594,22 @@
       </w:r>
       <w:proofErr w:type="spellEnd"/>
       <w:r>
-        <w:t xml:space="preserve"> require that Prospect Theory is fitted to participants’ choice data before feeding in the predicted value signals into the aDDM. </w:t>
-      </w:r>
-      <w:proofErr w:type="spellStart"/>
-      <w:r>
-        <w:t>SFig</w:t>
-      </w:r>
-      <w:proofErr w:type="spellEnd"/>
-      <w:r>
-        <w:t>. 6</w:t>
-      </w:r>
-      <w:r>
-        <w:t xml:space="preserve"> and 7</w:t>
+        <w:t xml:space="preserve"> require that Prospect Theory is fitted to participants’ choice data before feeding in the predicted value signals into the aDDM. Fig. </w:t>
+      </w:r>
+      <w:r>
+        <w:t>S</w:t>
+      </w:r>
+      <w:r>
+        <w:t>6</w:t>
+      </w:r>
+      <w:r>
+        <w:t xml:space="preserve"> and </w:t>
+      </w:r>
+      <w:r>
+        <w:t>S</w:t>
+      </w:r>
+      <w:r>
+        <w:t>7</w:t>
       </w:r>
       <w:r>
         <w:t xml:space="preserve"> </w:t>
@@ -1744,6 +1806,9 @@
       </w:r>
       <w:proofErr w:type="spellEnd"/>
       <w:r>
+        <w:t xml:space="preserve"> (and vice versa)</w:t>
+      </w:r>
+      <w:r>
         <w:t xml:space="preserve">. </w:t>
       </w:r>
     </w:p>
@@ -1777,107 +1842,7 @@
         </w:numPr>
       </w:pPr>
       <w:r>
-        <w:t xml:space="preserve">See </w:t>
-      </w:r>
-      <w:proofErr w:type="spellStart"/>
-      <w:r>
-        <w:t>SFig</w:t>
-      </w:r>
-      <w:proofErr w:type="spellEnd"/>
-      <w:r>
-        <w:t xml:space="preserve">. </w:t>
-      </w:r>
-      <w:r>
-        <w:t>8</w:t>
-      </w:r>
-      <w:r>
-        <w:t xml:space="preserve"> for Alluvial plots depicting how frequently participants had matching best-fitting models in the gain and loss conditions.</w:t>
-      </w:r>
-      <w:r>
-        <w:t xml:space="preserve"> </w:t>
-      </w:r>
-      <w:r>
-        <w:t xml:space="preserve">In Study 1, about half of the subjects who are </w:t>
-      </w:r>
-      <w:proofErr w:type="spellStart"/>
-      <w:r>
-        <w:t>RaDDM</w:t>
-      </w:r>
-      <w:proofErr w:type="spellEnd"/>
-      <w:r>
-        <w:t xml:space="preserve"> in gains split off and become </w:t>
-      </w:r>
-      <w:proofErr w:type="spellStart"/>
-      <w:r>
-        <w:t>AddDDM</w:t>
-      </w:r>
-      <w:proofErr w:type="spellEnd"/>
-      <w:r>
-        <w:t xml:space="preserve"> in losses. Looking closer at Fig 6, nearly </w:t>
-      </w:r>
-      <w:proofErr w:type="gramStart"/>
-      <w:r>
-        <w:t>all of</w:t>
-      </w:r>
-      <w:proofErr w:type="gramEnd"/>
-      <w:r>
-        <w:t xml:space="preserve"> these subjects who switched are still second-best-fit by the </w:t>
-      </w:r>
-      <w:proofErr w:type="spellStart"/>
-      <w:r>
-        <w:t>RaDDM</w:t>
-      </w:r>
-      <w:proofErr w:type="spellEnd"/>
-      <w:r>
-        <w:t xml:space="preserve"> (and half of those have posterior model probabilities that are lower by an "insignificant" margin). In Study 2, about a third of the </w:t>
-      </w:r>
-      <w:proofErr w:type="spellStart"/>
-      <w:r>
-        <w:t>RaDDM</w:t>
-      </w:r>
-      <w:proofErr w:type="spellEnd"/>
-      <w:r>
-        <w:t xml:space="preserve"> subjects in gains stay as </w:t>
-      </w:r>
-      <w:proofErr w:type="spellStart"/>
-      <w:r>
-        <w:t>RaDDM</w:t>
-      </w:r>
-      <w:proofErr w:type="spellEnd"/>
-      <w:r>
-        <w:t xml:space="preserve"> in losses, a third become </w:t>
-      </w:r>
-      <w:proofErr w:type="spellStart"/>
-      <w:r>
-        <w:t>MMaDDM</w:t>
-      </w:r>
-      <w:proofErr w:type="spellEnd"/>
-      <w:r>
-        <w:t xml:space="preserve">, and the rest become either </w:t>
-      </w:r>
-      <w:proofErr w:type="spellStart"/>
-      <w:r>
-        <w:t>AddDDM</w:t>
-      </w:r>
-      <w:proofErr w:type="spellEnd"/>
-      <w:r>
-        <w:t xml:space="preserve"> or </w:t>
-      </w:r>
-      <w:proofErr w:type="spellStart"/>
-      <w:r>
-        <w:t>SQaDDM</w:t>
-      </w:r>
-      <w:proofErr w:type="spellEnd"/>
-      <w:r>
-        <w:t xml:space="preserve">. This means the majority of subjects who were using </w:t>
-      </w:r>
-      <w:proofErr w:type="spellStart"/>
-      <w:r>
-        <w:t>RaDDM</w:t>
-      </w:r>
-      <w:proofErr w:type="spellEnd"/>
-      <w:r>
-        <w:t xml:space="preserve"> in gains also used a reference-dependent model in losses.</w:t>
+        <w:t>See Fig. S8 for the posterior model probabilities, split by exploratory and confirmatory dataset. Note the consistency in the performance of each model.</w:t>
       </w:r>
     </w:p>
     <w:p>
@@ -1889,18 +1854,123 @@
         </w:numPr>
       </w:pPr>
       <w:r>
-        <w:t xml:space="preserve">See </w:t>
-      </w:r>
-      <w:proofErr w:type="spellStart"/>
-      <w:r>
-        <w:t>SFIg</w:t>
-      </w:r>
-      <w:proofErr w:type="spellEnd"/>
-      <w:r>
-        <w:t xml:space="preserve">. </w:t>
+        <w:t xml:space="preserve">See Fig. </w:t>
+      </w:r>
+      <w:r>
+        <w:t>S</w:t>
       </w:r>
       <w:r>
         <w:t>9</w:t>
+      </w:r>
+      <w:r>
+        <w:t xml:space="preserve"> for Alluvial plots depicting how frequently participants had matching best-fitting models in the gain and loss conditions.</w:t>
+      </w:r>
+      <w:r>
+        <w:t xml:space="preserve"> </w:t>
+      </w:r>
+      <w:r>
+        <w:t xml:space="preserve">In Study 1, about half of the subjects who are </w:t>
+      </w:r>
+      <w:proofErr w:type="spellStart"/>
+      <w:r>
+        <w:t>RaDDM</w:t>
+      </w:r>
+      <w:proofErr w:type="spellEnd"/>
+      <w:r>
+        <w:t xml:space="preserve"> in gains split off and become </w:t>
+      </w:r>
+      <w:proofErr w:type="spellStart"/>
+      <w:r>
+        <w:t>AddDDM</w:t>
+      </w:r>
+      <w:proofErr w:type="spellEnd"/>
+      <w:r>
+        <w:t xml:space="preserve"> in losses. Looking closer at Fig 6, nearly </w:t>
+      </w:r>
+      <w:proofErr w:type="gramStart"/>
+      <w:r>
+        <w:t>all of</w:t>
+      </w:r>
+      <w:proofErr w:type="gramEnd"/>
+      <w:r>
+        <w:t xml:space="preserve"> these subjects who switched are still second-best-fit by the </w:t>
+      </w:r>
+      <w:proofErr w:type="spellStart"/>
+      <w:r>
+        <w:t>RaDDM</w:t>
+      </w:r>
+      <w:proofErr w:type="spellEnd"/>
+      <w:r>
+        <w:t xml:space="preserve"> (and half of those have posterior model probabilities that are lower by an "insignificant" margin). In Study 2, about a third of the </w:t>
+      </w:r>
+      <w:proofErr w:type="spellStart"/>
+      <w:r>
+        <w:t>RaDDM</w:t>
+      </w:r>
+      <w:proofErr w:type="spellEnd"/>
+      <w:r>
+        <w:t xml:space="preserve"> subjects in gains stay as </w:t>
+      </w:r>
+      <w:proofErr w:type="spellStart"/>
+      <w:r>
+        <w:t>RaDDM</w:t>
+      </w:r>
+      <w:proofErr w:type="spellEnd"/>
+      <w:r>
+        <w:t xml:space="preserve"> in losses, a third become </w:t>
+      </w:r>
+      <w:proofErr w:type="spellStart"/>
+      <w:r>
+        <w:t>MMaDDM</w:t>
+      </w:r>
+      <w:proofErr w:type="spellEnd"/>
+      <w:r>
+        <w:t xml:space="preserve">, and the rest become either </w:t>
+      </w:r>
+      <w:proofErr w:type="spellStart"/>
+      <w:r>
+        <w:t>AddDDM</w:t>
+      </w:r>
+      <w:proofErr w:type="spellEnd"/>
+      <w:r>
+        <w:t xml:space="preserve"> or </w:t>
+      </w:r>
+      <w:proofErr w:type="spellStart"/>
+      <w:r>
+        <w:t>SQaDDM</w:t>
+      </w:r>
+      <w:proofErr w:type="spellEnd"/>
+      <w:r>
+        <w:t xml:space="preserve">. This means the majority of subjects who were using </w:t>
+      </w:r>
+      <w:proofErr w:type="spellStart"/>
+      <w:r>
+        <w:t>RaDDM</w:t>
+      </w:r>
+      <w:proofErr w:type="spellEnd"/>
+      <w:r>
+        <w:t xml:space="preserve"> in gains also used a reference-dependent model in losses.</w:t>
+      </w:r>
+    </w:p>
+    <w:p>
+      <w:pPr>
+        <w:pStyle w:val="ListParagraph"/>
+        <w:numPr>
+          <w:ilvl w:val="0"/>
+          <w:numId w:val="2"/>
+        </w:numPr>
+      </w:pPr>
+      <w:r>
+        <w:t>See F</w:t>
+      </w:r>
+      <w:r>
+        <w:t>i</w:t>
+      </w:r>
+      <w:r>
+        <w:t xml:space="preserve">g. </w:t>
+      </w:r>
+      <w:r>
+        <w:t>S10</w:t>
       </w:r>
       <w:r>
         <w:t xml:space="preserve"> for model recovery analyses. These exercises show that the data generating process can be recovered with the method used above.</w:t>
@@ -1948,15 +2018,18 @@
     </w:p>
     <w:p/>
     <w:p>
+      <w:pPr>
+        <w:jc w:val="center"/>
+      </w:pPr>
       <w:r>
         <w:rPr>
           <w:noProof/>
         </w:rPr>
         <w:drawing>
-          <wp:inline distT="0" distB="0" distL="0" distR="0" wp14:anchorId="3EA8494D" wp14:editId="7B9C69B0">
+          <wp:inline distT="0" distB="0" distL="0" distR="0" wp14:anchorId="4C802112" wp14:editId="45B5FF87">
             <wp:extent cx="5943600" cy="2196465"/>
             <wp:effectExtent l="0" t="0" r="0" b="635"/>
-            <wp:docPr id="65712380" name="Picture 8"/>
+            <wp:docPr id="1690357553" name="Picture 7"/>
             <wp:cNvGraphicFramePr>
               <a:graphicFrameLocks xmlns:a="http://schemas.openxmlformats.org/drawingml/2006/main" noChangeAspect="1"/>
             </wp:cNvGraphicFramePr>
@@ -1964,7 +2037,7 @@
               <a:graphicData uri="http://schemas.openxmlformats.org/drawingml/2006/picture">
                 <pic:pic xmlns:pic="http://schemas.openxmlformats.org/drawingml/2006/picture">
                   <pic:nvPicPr>
-                    <pic:cNvPr id="65712380" name="Picture 65712380"/>
+                    <pic:cNvPr id="1690357553" name="Picture 1690357553"/>
                     <pic:cNvPicPr/>
                   </pic:nvPicPr>
                   <pic:blipFill>
@@ -2130,6 +2203,24 @@
         </w:rPr>
         <w:t>, grey lines indicate the minimum possible outcome in that condition for that study.</w:t>
       </w:r>
+      <w:r>
+        <w:rPr>
+          <w:rFonts w:eastAsiaTheme="minorEastAsia"/>
+        </w:rPr>
+        <w:t xml:space="preserve"> Study 1 in blue, Study 2 in </w:t>
+      </w:r>
+      <w:r>
+        <w:rPr>
+          <w:rFonts w:eastAsiaTheme="minorEastAsia"/>
+        </w:rPr>
+        <w:t>red</w:t>
+      </w:r>
+      <w:r>
+        <w:rPr>
+          <w:rFonts w:eastAsiaTheme="minorEastAsia"/>
+        </w:rPr>
+        <w:t>.</w:t>
+      </w:r>
     </w:p>
     <w:p>
       <w:pPr>
@@ -2153,7 +2244,7 @@
         <w:rPr>
           <w:rFonts w:eastAsiaTheme="minorEastAsia"/>
         </w:rPr>
-        <w:t>Drift rates differ between the two studies, mostly due to differences in the magnitudes of the value signals. Drift rate does not seem to differ in a meaningful way across conditions in either study.</w:t>
+        <w:t>See Fig. S11 for the same plot, split by exploratory and confirmatory dataset. Note the consistency across the two datasets.</w:t>
       </w:r>
     </w:p>
     <w:p>
@@ -2171,7 +2262,7 @@
         <w:rPr>
           <w:rFonts w:eastAsiaTheme="minorEastAsia"/>
         </w:rPr>
-        <w:t>Noise does not seem to differ in a meaningful way across conditions in either study.</w:t>
+        <w:t>Drift rates differ between the two studies, mostly due to differences in the magnitudes of the value signals. Drift rate does not seem to differ in a meaningful way across conditions in either study.</w:t>
       </w:r>
     </w:p>
     <w:p>
@@ -2189,7 +2280,7 @@
         <w:rPr>
           <w:rFonts w:eastAsiaTheme="minorEastAsia"/>
         </w:rPr>
-        <w:t xml:space="preserve">The attentional bias parameter does not seem to differ much across conditions in Study 2, which is consistent with the nearly identical attentional choice biases we observed in Fig. 5. In Study 1, the attentional bias parameter does shrink slightly, which is inconsistent with Fig. 5. </w:t>
+        <w:t>Noise does not seem to differ in a meaningful way across conditions in either study.</w:t>
       </w:r>
     </w:p>
     <w:p>
@@ -2207,33 +2298,49 @@
         <w:rPr>
           <w:rFonts w:eastAsiaTheme="minorEastAsia"/>
         </w:rPr>
+        <w:t xml:space="preserve">The attentional bias parameter does not seem to differ much across conditions in Study 2, which is consistent with the nearly identical attentional choice biases we observed in Fig. 5. In Study 1, the attentional bias parameter does shrink slightly, which is inconsistent with Fig. 5. </w:t>
+      </w:r>
+    </w:p>
+    <w:p>
+      <w:pPr>
+        <w:pStyle w:val="ListParagraph"/>
+        <w:numPr>
+          <w:ilvl w:val="0"/>
+          <w:numId w:val="2"/>
+        </w:numPr>
+        <w:rPr>
+          <w:rFonts w:eastAsiaTheme="minorEastAsia"/>
+        </w:rPr>
+      </w:pPr>
+      <w:r>
+        <w:rPr>
+          <w:rFonts w:eastAsiaTheme="minorEastAsia"/>
+        </w:rPr>
         <w:t>Overall, attentional bias parameters are much closer to 1 than in previous studies. This is due to the magnitude of the value signals, which are now with respect to a reference point. These value signals are significantly larger in magnitude than those seen in previous studies. Therefore, even slight deviations from 1 in the attentional bias parameter can impose much larger changes in the accumulator compared to other studies.</w:t>
       </w:r>
       <w:r>
         <w:rPr>
           <w:rFonts w:eastAsiaTheme="minorEastAsia"/>
         </w:rPr>
-        <w:t xml:space="preserve"> This can be seen by the negative correlation between the reference point and attentional bias parameter in </w:t>
-      </w:r>
-      <w:proofErr w:type="spellStart"/>
-      <w:r>
-        <w:rPr>
-          <w:rFonts w:eastAsiaTheme="minorEastAsia"/>
-        </w:rPr>
-        <w:t>SFig</w:t>
-      </w:r>
-      <w:proofErr w:type="spellEnd"/>
-      <w:r>
-        <w:rPr>
-          <w:rFonts w:eastAsiaTheme="minorEastAsia"/>
-        </w:rPr>
-        <w:t xml:space="preserve">. </w:t>
-      </w:r>
-      <w:r>
-        <w:rPr>
-          <w:rFonts w:eastAsiaTheme="minorEastAsia"/>
-        </w:rPr>
-        <w:t>10</w:t>
+        <w:t xml:space="preserve"> This can be seen by the negative correlation between the reference point and attentional bias parameter in Fig. </w:t>
+      </w:r>
+      <w:r>
+        <w:rPr>
+          <w:rFonts w:eastAsiaTheme="minorEastAsia"/>
+        </w:rPr>
+        <w:t>S</w:t>
+      </w:r>
+      <w:r>
+        <w:rPr>
+          <w:rFonts w:eastAsiaTheme="minorEastAsia"/>
+        </w:rPr>
+        <w:t>1</w:t>
+      </w:r>
+      <w:r>
+        <w:rPr>
+          <w:rFonts w:eastAsiaTheme="minorEastAsia"/>
+        </w:rPr>
+        <w:t>2</w:t>
       </w:r>
       <w:r>
         <w:rPr>
@@ -2319,6 +2426,7 @@
           <w:b/>
           <w:bCs/>
         </w:rPr>
+        <w:lastRenderedPageBreak/>
         <w:t>These results suggest that many participants may be using the minimum possible outcome in a context as the reference point for evaluating lottery outcomes. This implies that participants are accumulating evidence over positive reference-dependent value signals, even when dealing with aversive choices.</w:t>
       </w:r>
     </w:p>
@@ -2335,20 +2443,17 @@
           <w:bCs/>
         </w:rPr>
       </w:pPr>
-      <w:proofErr w:type="spellStart"/>
-      <w:r>
-        <w:rPr>
-          <w:rFonts w:eastAsiaTheme="minorEastAsia"/>
-        </w:rPr>
-        <w:lastRenderedPageBreak/>
-        <w:t>SFig</w:t>
-      </w:r>
-      <w:proofErr w:type="spellEnd"/>
-      <w:r>
-        <w:rPr>
-          <w:rFonts w:eastAsiaTheme="minorEastAsia"/>
-        </w:rPr>
-        <w:t xml:space="preserve">. </w:t>
+      <w:r>
+        <w:rPr>
+          <w:rFonts w:eastAsiaTheme="minorEastAsia"/>
+        </w:rPr>
+        <w:t xml:space="preserve">Fig. </w:t>
+      </w:r>
+      <w:r>
+        <w:rPr>
+          <w:rFonts w:eastAsiaTheme="minorEastAsia"/>
+        </w:rPr>
+        <w:t>S</w:t>
       </w:r>
       <w:r>
         <w:rPr>
@@ -2360,7 +2465,7 @@
         <w:rPr>
           <w:rFonts w:eastAsiaTheme="minorEastAsia"/>
         </w:rPr>
-        <w:t>1</w:t>
+        <w:t>3</w:t>
       </w:r>
       <w:r>
         <w:rPr>
@@ -2420,19 +2525,17 @@
           <w:bCs/>
         </w:rPr>
       </w:pPr>
-      <w:proofErr w:type="spellStart"/>
-      <w:r>
-        <w:rPr>
-          <w:rFonts w:eastAsiaTheme="minorEastAsia"/>
-        </w:rPr>
-        <w:t>SFig</w:t>
-      </w:r>
-      <w:proofErr w:type="spellEnd"/>
-      <w:r>
-        <w:rPr>
-          <w:rFonts w:eastAsiaTheme="minorEastAsia"/>
-        </w:rPr>
-        <w:t xml:space="preserve">. </w:t>
+      <w:r>
+        <w:rPr>
+          <w:rFonts w:eastAsiaTheme="minorEastAsia"/>
+        </w:rPr>
+        <w:t xml:space="preserve">Fig. </w:t>
+      </w:r>
+      <w:r>
+        <w:rPr>
+          <w:rFonts w:eastAsiaTheme="minorEastAsia"/>
+        </w:rPr>
+        <w:t>S</w:t>
       </w:r>
       <w:r>
         <w:rPr>
@@ -2444,7 +2547,7 @@
         <w:rPr>
           <w:rFonts w:eastAsiaTheme="minorEastAsia"/>
         </w:rPr>
-        <w:t>2</w:t>
+        <w:t>4</w:t>
       </w:r>
       <w:r>
         <w:rPr>
@@ -2479,6 +2582,28 @@
           <w:rFonts w:eastAsiaTheme="minorEastAsia"/>
         </w:rPr>
         <w:t xml:space="preserve"> capture the average quality of choices, response times, net fixation bias, and last fixation bias, though it struggles to accurately predict response times in Study 2 when value differences are small.</w:t>
+      </w:r>
+    </w:p>
+    <w:p>
+      <w:pPr>
+        <w:pStyle w:val="ListParagraph"/>
+        <w:numPr>
+          <w:ilvl w:val="0"/>
+          <w:numId w:val="2"/>
+        </w:numPr>
+        <w:rPr>
+          <w:rFonts w:eastAsiaTheme="minorEastAsia"/>
+          <w:b/>
+          <w:bCs/>
+        </w:rPr>
+      </w:pPr>
+      <w:r>
+        <w:rPr>
+          <w:rFonts w:eastAsiaTheme="minorEastAsia"/>
+          <w:b/>
+          <w:bCs/>
+        </w:rPr>
+        <w:t>Seems to be some issue with estimating attentional biases in the gain condition for both studies.</w:t>
       </w:r>
     </w:p>
     <w:p>
@@ -2559,13 +2684,14 @@
       </w:r>
     </w:p>
     <w:p>
-      <w:proofErr w:type="spellStart"/>
-      <w:r>
-        <w:t>SFig</w:t>
-      </w:r>
-      <w:proofErr w:type="spellEnd"/>
-      <w:r>
-        <w:t xml:space="preserve">. 1. </w:t>
+      <w:r>
+        <w:t xml:space="preserve">Fig. </w:t>
+      </w:r>
+      <w:r>
+        <w:t>S</w:t>
+      </w:r>
+      <w:r>
+        <w:t xml:space="preserve">1. </w:t>
       </w:r>
       <w:r>
         <w:t>Basic Psychometrics with Attentional Manipulations. The top row depicts the probability of choosing the left lottery as a function of the normalized expected value difference between the left and right lottery. Value differences are normalized by the maximum possible value difference. The bottom row depicts response times as a function of the normalized choice difficulty. Choice difficulty is measured by the difference between the best and worst expected value and is normalized by the maximum possible choice difficulty. Columns denote the location of the fixation cross</w:t>
@@ -2591,10 +2717,10 @@
         </w:rPr>
         <w:lastRenderedPageBreak/>
         <w:drawing>
-          <wp:inline distT="0" distB="0" distL="0" distR="0" wp14:anchorId="286629E5" wp14:editId="647B629A">
+          <wp:inline distT="0" distB="0" distL="0" distR="0" wp14:anchorId="7544FF09" wp14:editId="13F43325">
             <wp:extent cx="5943600" cy="5448300"/>
             <wp:effectExtent l="0" t="0" r="0" b="0"/>
-            <wp:docPr id="1456852074" name="Picture 5"/>
+            <wp:docPr id="298552758" name="Picture 8"/>
             <wp:cNvGraphicFramePr>
               <a:graphicFrameLocks xmlns:a="http://schemas.openxmlformats.org/drawingml/2006/main" noChangeAspect="1"/>
             </wp:cNvGraphicFramePr>
@@ -2602,7 +2728,7 @@
               <a:graphicData uri="http://schemas.openxmlformats.org/drawingml/2006/picture">
                 <pic:pic xmlns:pic="http://schemas.openxmlformats.org/drawingml/2006/picture">
                   <pic:nvPicPr>
-                    <pic:cNvPr id="1456852074" name="Picture 1456852074"/>
+                    <pic:cNvPr id="298552758" name="Picture 298552758"/>
                     <pic:cNvPicPr/>
                   </pic:nvPicPr>
                   <pic:blipFill>
@@ -2637,13 +2763,14 @@
       <w:pPr>
         <w:jc w:val="both"/>
       </w:pPr>
-      <w:proofErr w:type="spellStart"/>
-      <w:r>
-        <w:t>SFig</w:t>
-      </w:r>
-      <w:proofErr w:type="spellEnd"/>
-      <w:r>
-        <w:t xml:space="preserve">. 2. Additional Fixation Properties. </w:t>
+      <w:r>
+        <w:t xml:space="preserve">Fig. </w:t>
+      </w:r>
+      <w:r>
+        <w:t>S</w:t>
+      </w:r>
+      <w:r>
+        <w:t xml:space="preserve">2. Additional Fixation Properties. </w:t>
       </w:r>
       <w:r>
         <w:t xml:space="preserve">The first row depicts the probability of first fixating left as a function of choice difficulty. The second row depicts histograms of the </w:t>
@@ -2715,13 +2842,11 @@
       </w:r>
     </w:p>
     <w:p>
-      <w:proofErr w:type="spellStart"/>
-      <w:r>
-        <w:t>SFig</w:t>
-      </w:r>
-      <w:proofErr w:type="spellEnd"/>
-      <w:r>
-        <w:t xml:space="preserve">. </w:t>
+      <w:r>
+        <w:t xml:space="preserve">Fig. </w:t>
+      </w:r>
+      <w:r>
+        <w:t>S</w:t>
       </w:r>
       <w:r>
         <w:t>3</w:t>
@@ -2799,13 +2924,11 @@
       <w:pPr>
         <w:jc w:val="both"/>
       </w:pPr>
-      <w:proofErr w:type="spellStart"/>
-      <w:r>
-        <w:t>SFig</w:t>
-      </w:r>
-      <w:proofErr w:type="spellEnd"/>
-      <w:r>
-        <w:t xml:space="preserve">. </w:t>
+      <w:r>
+        <w:t xml:space="preserve">Fig. </w:t>
+      </w:r>
+      <w:r>
+        <w:t>S</w:t>
       </w:r>
       <w:r>
         <w:t>4.</w:t>
@@ -2885,13 +3008,14 @@
       <w:pPr>
         <w:jc w:val="both"/>
       </w:pPr>
-      <w:proofErr w:type="spellStart"/>
-      <w:r>
-        <w:t>SFig</w:t>
-      </w:r>
-      <w:proofErr w:type="spellEnd"/>
-      <w:r>
-        <w:t xml:space="preserve">. 5. </w:t>
+      <w:r>
+        <w:t xml:space="preserve">Fig. </w:t>
+      </w:r>
+      <w:r>
+        <w:t>S</w:t>
+      </w:r>
+      <w:r>
+        <w:t xml:space="preserve">5. </w:t>
       </w:r>
       <w:r>
         <w:t xml:space="preserve">Simulations of Attentional Choice Biases. For each model and condition, we generated a simulated dataset of 200 </w:t>
@@ -3170,13 +3294,11 @@
           <w:rFonts w:eastAsiaTheme="minorEastAsia"/>
         </w:rPr>
       </w:pPr>
-      <w:proofErr w:type="spellStart"/>
-      <w:r>
-        <w:t>SFig</w:t>
-      </w:r>
-      <w:proofErr w:type="spellEnd"/>
-      <w:r>
-        <w:t xml:space="preserve">. </w:t>
+      <w:r>
+        <w:t xml:space="preserve">Fig. </w:t>
+      </w:r>
+      <w:r>
+        <w:t>S</w:t>
       </w:r>
       <w:r>
         <w:t>6</w:t>
@@ -3320,19 +3442,14 @@
           <w:rFonts w:eastAsiaTheme="minorEastAsia"/>
         </w:rPr>
       </w:pPr>
-      <w:proofErr w:type="spellStart"/>
-      <w:r>
-        <w:t>SFig</w:t>
-      </w:r>
-      <w:proofErr w:type="spellEnd"/>
-      <w:r>
-        <w:t xml:space="preserve">. </w:t>
-      </w:r>
-      <w:r>
-        <w:t>7</w:t>
-      </w:r>
-      <w:r>
-        <w:t xml:space="preserve">. Out-of-Sample Predictions and Estimates of Prospect Theory with </w:t>
+      <w:r>
+        <w:t xml:space="preserve">Fig. </w:t>
+      </w:r>
+      <w:r>
+        <w:t>S</w:t>
+      </w:r>
+      <w:r>
+        <w:t xml:space="preserve">7. Out-of-Sample Predictions and Estimates of Prospect Theory with </w:t>
       </w:r>
       <w:proofErr w:type="spellStart"/>
       <w:r>
@@ -3383,19 +3500,21 @@
     </w:p>
     <w:p/>
     <w:p>
-      <w:pPr>
-        <w:jc w:val="center"/>
-      </w:pPr>
+      <w:r>
+        <w:br w:type="page"/>
+      </w:r>
+    </w:p>
+    <w:p>
       <w:r>
         <w:rPr>
           <w:noProof/>
         </w:rPr>
         <w:lastRenderedPageBreak/>
         <w:drawing>
-          <wp:inline distT="0" distB="0" distL="0" distR="0" wp14:anchorId="63769AA5" wp14:editId="5817A254">
-            <wp:extent cx="4357991" cy="5603000"/>
-            <wp:effectExtent l="0" t="0" r="0" b="0"/>
-            <wp:docPr id="985004226" name="Picture 1"/>
+          <wp:inline distT="0" distB="0" distL="0" distR="0" wp14:anchorId="0F2D80F7" wp14:editId="4C451666">
+            <wp:extent cx="5943600" cy="3820795"/>
+            <wp:effectExtent l="0" t="0" r="0" b="1905"/>
+            <wp:docPr id="257849749" name="Picture 12"/>
             <wp:cNvGraphicFramePr>
               <a:graphicFrameLocks xmlns:a="http://schemas.openxmlformats.org/drawingml/2006/main" noChangeAspect="1"/>
             </wp:cNvGraphicFramePr>
@@ -3403,7 +3522,7 @@
               <a:graphicData uri="http://schemas.openxmlformats.org/drawingml/2006/picture">
                 <pic:pic xmlns:pic="http://schemas.openxmlformats.org/drawingml/2006/picture">
                   <pic:nvPicPr>
-                    <pic:cNvPr id="985004226" name="Picture 985004226"/>
+                    <pic:cNvPr id="257849749" name="Picture 257849749"/>
                     <pic:cNvPicPr/>
                   </pic:nvPicPr>
                   <pic:blipFill>
@@ -3421,7 +3540,7 @@
                   <pic:spPr>
                     <a:xfrm>
                       <a:off x="0" y="0"/>
-                      <a:ext cx="4415022" cy="5676324"/>
+                      <a:ext cx="5943600" cy="3820795"/>
                     </a:xfrm>
                     <a:prstGeom prst="rect">
                       <a:avLst/>
@@ -3435,19 +3554,211 @@
       </w:r>
     </w:p>
     <w:p>
+      <w:r>
+        <w:t xml:space="preserve">Fig. S8. Posterior </w:t>
+      </w:r>
+      <w:r>
+        <w:t>M</w:t>
+      </w:r>
+      <w:r>
+        <w:t xml:space="preserve">odel </w:t>
+      </w:r>
+      <w:r>
+        <w:t>P</w:t>
+      </w:r>
+      <w:r>
+        <w:t xml:space="preserve">robability as a </w:t>
+      </w:r>
+      <w:r>
+        <w:t>F</w:t>
+      </w:r>
+      <w:r>
+        <w:t xml:space="preserve">unction of </w:t>
+      </w:r>
+      <w:r>
+        <w:t>M</w:t>
+      </w:r>
+      <w:r>
+        <w:t xml:space="preserve">odel, </w:t>
+      </w:r>
+      <w:r>
+        <w:t>S</w:t>
+      </w:r>
+      <w:r>
+        <w:t xml:space="preserve">eparately by </w:t>
+      </w:r>
+      <w:r>
+        <w:t>D</w:t>
+      </w:r>
+      <w:r>
+        <w:t xml:space="preserve">ataset, </w:t>
+      </w:r>
+      <w:r>
+        <w:t>S</w:t>
+      </w:r>
+      <w:r>
+        <w:t xml:space="preserve">tudy, and </w:t>
+      </w:r>
+      <w:r>
+        <w:t>C</w:t>
+      </w:r>
+      <w:r>
+        <w:t xml:space="preserve">ondition. </w:t>
+      </w:r>
+      <w:r>
+        <w:t>Each plot depicts the posterior model probabilities within a study and condition</w:t>
+      </w:r>
+      <w:r>
+        <w:t>, separately for data from the exploratory and confirmatory datasets</w:t>
+      </w:r>
+      <w:r>
+        <w:t xml:space="preserve">. Each dot represents the posterior model probability for a model (x-axis) for a single participant. For each participant, the sum of their </w:t>
+      </w:r>
+      <w:r>
+        <w:t>four</w:t>
+      </w:r>
+      <w:r>
+        <w:t xml:space="preserve"> dots spread across the three columns in each plot adds to 1. Boxplots present the 25th, 50th, and 75th percentiles. </w:t>
+      </w:r>
+      <w:proofErr w:type="spellStart"/>
+      <w:r>
+        <w:t>AddDDM</w:t>
+      </w:r>
+      <w:proofErr w:type="spellEnd"/>
+      <w:r>
+        <w:t>:</w:t>
+      </w:r>
+      <w:r>
+        <w:t xml:space="preserve"> the additive model of attention. </w:t>
+      </w:r>
+      <w:proofErr w:type="spellStart"/>
+      <w:r>
+        <w:t>RaDDM</w:t>
+      </w:r>
+      <w:proofErr w:type="spellEnd"/>
+      <w:r>
+        <w:t xml:space="preserve">: </w:t>
+      </w:r>
+      <w:r>
+        <w:t>the reference-dependent aDDM with standard</w:t>
+      </w:r>
+      <w:r>
+        <w:t xml:space="preserve"> </w:t>
+      </w:r>
+      <m:oMath>
+        <m:d>
+          <m:dPr>
+            <m:begChr m:val="["/>
+            <m:endChr m:val="]"/>
+            <m:ctrlPr>
+              <w:rPr>
+                <w:rFonts w:ascii="Cambria Math" w:hAnsi="Cambria Math"/>
+                <w:i/>
+              </w:rPr>
+            </m:ctrlPr>
+          </m:dPr>
+          <m:e>
+            <m:r>
+              <w:rPr>
+                <w:rFonts w:ascii="Cambria Math" w:hAnsi="Cambria Math"/>
+              </w:rPr>
+              <m:t>0,1</m:t>
+            </m:r>
+          </m:e>
+        </m:d>
+      </m:oMath>
+      <w:r>
+        <w:t xml:space="preserve"> bounds on the attentional parameter.</w:t>
+      </w:r>
+      <w:r>
+        <w:t xml:space="preserve"> </w:t>
+      </w:r>
+      <w:proofErr w:type="spellStart"/>
+      <w:r>
+        <w:t>MMaDDM</w:t>
+      </w:r>
+      <w:proofErr w:type="spellEnd"/>
+      <w:r>
+        <w:t xml:space="preserve">: the standard aDDM with </w:t>
+      </w:r>
+      <w:proofErr w:type="spellStart"/>
+      <w:r>
+        <w:t>MaxMin</w:t>
+      </w:r>
+      <w:proofErr w:type="spellEnd"/>
+      <w:r>
+        <w:t xml:space="preserve"> Prospect Theory value signals. </w:t>
+      </w:r>
+      <w:proofErr w:type="spellStart"/>
+      <w:r>
+        <w:t>SQaDDM</w:t>
+      </w:r>
+      <w:proofErr w:type="spellEnd"/>
+      <w:r>
+        <w:t xml:space="preserve">: the standard aDDM with Status Quo Prospect Theory value signals. </w:t>
+      </w:r>
+    </w:p>
+    <w:p>
+      <w:pPr>
+        <w:jc w:val="center"/>
+      </w:pPr>
+      <w:r>
+        <w:rPr>
+          <w:noProof/>
+        </w:rPr>
+        <w:lastRenderedPageBreak/>
+        <w:drawing>
+          <wp:inline distT="0" distB="0" distL="0" distR="0" wp14:anchorId="3109A606" wp14:editId="124F5D0E">
+            <wp:extent cx="5000017" cy="6428443"/>
+            <wp:effectExtent l="0" t="0" r="3810" b="0"/>
+            <wp:docPr id="941986546" name="Picture 9"/>
+            <wp:cNvGraphicFramePr>
+              <a:graphicFrameLocks xmlns:a="http://schemas.openxmlformats.org/drawingml/2006/main" noChangeAspect="1"/>
+            </wp:cNvGraphicFramePr>
+            <a:graphic xmlns:a="http://schemas.openxmlformats.org/drawingml/2006/main">
+              <a:graphicData uri="http://schemas.openxmlformats.org/drawingml/2006/picture">
+                <pic:pic xmlns:pic="http://schemas.openxmlformats.org/drawingml/2006/picture">
+                  <pic:nvPicPr>
+                    <pic:cNvPr id="941986546" name="Picture 941986546"/>
+                    <pic:cNvPicPr/>
+                  </pic:nvPicPr>
+                  <pic:blipFill>
+                    <a:blip r:embed="rId21">
+                      <a:extLst>
+                        <a:ext uri="{28A0092B-C50C-407E-A947-70E740481C1C}">
+                          <a14:useLocalDpi xmlns:a14="http://schemas.microsoft.com/office/drawing/2010/main" val="0"/>
+                        </a:ext>
+                      </a:extLst>
+                    </a:blip>
+                    <a:stretch>
+                      <a:fillRect/>
+                    </a:stretch>
+                  </pic:blipFill>
+                  <pic:spPr>
+                    <a:xfrm>
+                      <a:off x="0" y="0"/>
+                      <a:ext cx="5042841" cy="6483501"/>
+                    </a:xfrm>
+                    <a:prstGeom prst="rect">
+                      <a:avLst/>
+                    </a:prstGeom>
+                  </pic:spPr>
+                </pic:pic>
+              </a:graphicData>
+            </a:graphic>
+          </wp:inline>
+        </w:drawing>
+      </w:r>
+    </w:p>
+    <w:p>
       <w:pPr>
         <w:jc w:val="both"/>
       </w:pPr>
-      <w:proofErr w:type="spellStart"/>
-      <w:r>
-        <w:t>SFig</w:t>
-      </w:r>
-      <w:proofErr w:type="spellEnd"/>
-      <w:r>
-        <w:t xml:space="preserve">. </w:t>
-      </w:r>
-      <w:r>
-        <w:t>8</w:t>
+      <w:r>
+        <w:t xml:space="preserve">Fig. </w:t>
+      </w:r>
+      <w:r>
+        <w:t>S9</w:t>
       </w:r>
       <w:r>
         <w:t xml:space="preserve">. Best-Fitting Model </w:t>
@@ -3465,6 +3776,9 @@
       </w:r>
       <w:r>
         <w:t xml:space="preserve"> On the left, we plot the best fitting model for each participant in the gain condition. On the right, we plot the best fitting model for each participant in the loss condition. Colored lines connect the boxes from left to right, indicating for each participant whether the best fitting model in the gain condition is the same, or different, in the loss condition. Rows denote which study the participants belong to.</w:t>
+      </w:r>
+      <w:r>
+        <w:t xml:space="preserve"> Data from joint dataset.</w:t>
       </w:r>
     </w:p>
     <w:p>
@@ -3497,7 +3811,7 @@
                     <pic:cNvPicPr/>
                   </pic:nvPicPr>
                   <pic:blipFill>
-                    <a:blip r:embed="rId21">
+                    <a:blip r:embed="rId22">
                       <a:extLst>
                         <a:ext uri="{28A0092B-C50C-407E-A947-70E740481C1C}">
                           <a14:useLocalDpi xmlns:a14="http://schemas.microsoft.com/office/drawing/2010/main" val="0"/>
@@ -3523,16 +3837,11 @@
           </wp:inline>
         </w:drawing>
       </w:r>
-      <w:proofErr w:type="spellStart"/>
-      <w:r>
-        <w:t>SFig</w:t>
-      </w:r>
-      <w:proofErr w:type="spellEnd"/>
-      <w:r>
-        <w:t xml:space="preserve">. </w:t>
-      </w:r>
-      <w:r>
-        <w:t>9</w:t>
+      <w:r>
+        <w:t xml:space="preserve">Fig. </w:t>
+      </w:r>
+      <w:r>
+        <w:t>S10</w:t>
       </w:r>
       <w:r>
         <w:t xml:space="preserve">. </w:t>
@@ -3797,21 +4106,30 @@
         <w:t>Rows are separated based on condition. Boxplots depict the 25th, 50th, and 75th percentiles.</w:t>
       </w:r>
     </w:p>
-    <w:p/>
-    <w:p/>
-    <w:p>
-      <w:pPr>
-        <w:jc w:val="center"/>
+    <w:p>
+      <w:pPr>
+        <w:jc w:val="both"/>
+      </w:pPr>
+    </w:p>
+    <w:p>
+      <w:r>
+        <w:br w:type="page"/>
+      </w:r>
+    </w:p>
+    <w:p>
+      <w:pPr>
+        <w:jc w:val="both"/>
       </w:pPr>
       <w:r>
         <w:rPr>
           <w:noProof/>
         </w:rPr>
+        <w:lastRenderedPageBreak/>
         <w:drawing>
-          <wp:inline distT="0" distB="0" distL="0" distR="0" wp14:anchorId="2164D281" wp14:editId="5BAA08DC">
-            <wp:extent cx="4406630" cy="2937753"/>
-            <wp:effectExtent l="0" t="0" r="635" b="0"/>
-            <wp:docPr id="20857762" name="Picture 26"/>
+          <wp:inline distT="0" distB="0" distL="0" distR="0" wp14:anchorId="20B01A26" wp14:editId="36A60805">
+            <wp:extent cx="5943600" cy="4218305"/>
+            <wp:effectExtent l="0" t="0" r="0" b="0"/>
+            <wp:docPr id="1366299621" name="Picture 13"/>
             <wp:cNvGraphicFramePr>
               <a:graphicFrameLocks xmlns:a="http://schemas.openxmlformats.org/drawingml/2006/main" noChangeAspect="1"/>
             </wp:cNvGraphicFramePr>
@@ -3819,11 +4137,11 @@
               <a:graphicData uri="http://schemas.openxmlformats.org/drawingml/2006/picture">
                 <pic:pic xmlns:pic="http://schemas.openxmlformats.org/drawingml/2006/picture">
                   <pic:nvPicPr>
-                    <pic:cNvPr id="20857762" name="Picture 20857762"/>
+                    <pic:cNvPr id="1366299621" name="Picture 1366299621"/>
                     <pic:cNvPicPr/>
                   </pic:nvPicPr>
                   <pic:blipFill>
-                    <a:blip r:embed="rId22">
+                    <a:blip r:embed="rId23">
                       <a:extLst>
                         <a:ext uri="{28A0092B-C50C-407E-A947-70E740481C1C}">
                           <a14:useLocalDpi xmlns:a14="http://schemas.microsoft.com/office/drawing/2010/main" val="0"/>
@@ -3837,7 +4155,7 @@
                   <pic:spPr>
                     <a:xfrm>
                       <a:off x="0" y="0"/>
-                      <a:ext cx="4432854" cy="2955235"/>
+                      <a:ext cx="5943600" cy="4218305"/>
                     </a:xfrm>
                     <a:prstGeom prst="rect">
                       <a:avLst/>
@@ -3852,22 +4170,223 @@
     </w:p>
     <w:p>
       <w:pPr>
+        <w:rPr>
+          <w:rFonts w:eastAsiaTheme="minorEastAsia"/>
+        </w:rPr>
+      </w:pPr>
+      <w:r>
+        <w:t xml:space="preserve">Fig. </w:t>
+      </w:r>
+      <w:r>
+        <w:t>S11</w:t>
+      </w:r>
+      <w:r>
+        <w:t xml:space="preserve">. Participant-Level </w:t>
+      </w:r>
+      <w:proofErr w:type="spellStart"/>
+      <w:r>
+        <w:t>RaDDM</w:t>
+      </w:r>
+      <w:proofErr w:type="spellEnd"/>
+      <w:r>
+        <w:t xml:space="preserve"> Estimates</w:t>
+      </w:r>
+      <w:r>
+        <w:t>, Split by Dataset</w:t>
+      </w:r>
+      <w:r>
+        <w:t>. Estimates of the drift rate (</w:t>
+      </w:r>
+      <m:oMath>
+        <m:r>
+          <w:rPr>
+            <w:rFonts w:ascii="Cambria Math" w:hAnsi="Cambria Math"/>
+          </w:rPr>
+          <m:t>d</m:t>
+        </m:r>
+      </m:oMath>
+      <w:r>
+        <w:rPr>
+          <w:rFonts w:eastAsiaTheme="minorEastAsia"/>
+        </w:rPr>
+        <w:t>), noise (</w:t>
+      </w:r>
+      <m:oMath>
+        <m:r>
+          <w:rPr>
+            <w:rFonts w:ascii="Cambria Math" w:eastAsiaTheme="minorEastAsia" w:hAnsi="Cambria Math"/>
+          </w:rPr>
+          <m:t>σ</m:t>
+        </m:r>
+      </m:oMath>
+      <w:r>
+        <w:rPr>
+          <w:rFonts w:eastAsiaTheme="minorEastAsia"/>
+        </w:rPr>
+        <w:t>), attentional bias (</w:t>
+      </w:r>
+      <m:oMath>
+        <m:r>
+          <w:rPr>
+            <w:rFonts w:ascii="Cambria Math" w:eastAsiaTheme="minorEastAsia" w:hAnsi="Cambria Math"/>
+          </w:rPr>
+          <m:t>θ</m:t>
+        </m:r>
+      </m:oMath>
+      <w:r>
+        <w:rPr>
+          <w:rFonts w:eastAsiaTheme="minorEastAsia"/>
+        </w:rPr>
+        <w:t>), and reference point (</w:t>
+      </w:r>
+      <m:oMath>
+        <m:r>
+          <w:rPr>
+            <w:rFonts w:ascii="Cambria Math" w:eastAsiaTheme="minorEastAsia" w:hAnsi="Cambria Math"/>
+          </w:rPr>
+          <m:t>r)</m:t>
+        </m:r>
+      </m:oMath>
+      <w:r>
+        <w:rPr>
+          <w:rFonts w:eastAsiaTheme="minorEastAsia"/>
+        </w:rPr>
+        <w:t xml:space="preserve"> in the loss condition as a function of their counterpart in the gain condition. For </w:t>
+      </w:r>
+      <m:oMath>
+        <m:r>
+          <w:rPr>
+            <w:rFonts w:ascii="Cambria Math" w:eastAsiaTheme="minorEastAsia" w:hAnsi="Cambria Math"/>
+          </w:rPr>
+          <m:t>d</m:t>
+        </m:r>
+      </m:oMath>
+      <w:r>
+        <w:rPr>
+          <w:rFonts w:eastAsiaTheme="minorEastAsia"/>
+        </w:rPr>
+        <w:t xml:space="preserve">, </w:t>
+      </w:r>
+      <m:oMath>
+        <m:r>
+          <w:rPr>
+            <w:rFonts w:ascii="Cambria Math" w:eastAsiaTheme="minorEastAsia" w:hAnsi="Cambria Math"/>
+          </w:rPr>
+          <m:t>σ</m:t>
+        </m:r>
+      </m:oMath>
+      <w:r>
+        <w:rPr>
+          <w:rFonts w:eastAsiaTheme="minorEastAsia"/>
+        </w:rPr>
+        <w:t xml:space="preserve">, and </w:t>
+      </w:r>
+      <m:oMath>
+        <m:r>
+          <w:rPr>
+            <w:rFonts w:ascii="Cambria Math" w:eastAsiaTheme="minorEastAsia" w:hAnsi="Cambria Math"/>
+          </w:rPr>
+          <m:t>θ</m:t>
+        </m:r>
+      </m:oMath>
+      <w:r>
+        <w:rPr>
+          <w:rFonts w:eastAsiaTheme="minorEastAsia"/>
+        </w:rPr>
+        <w:t xml:space="preserve">, grey lines indicate the equality across the two conditions. For </w:t>
+      </w:r>
+      <m:oMath>
+        <m:r>
+          <w:rPr>
+            <w:rFonts w:ascii="Cambria Math" w:eastAsiaTheme="minorEastAsia" w:hAnsi="Cambria Math"/>
+          </w:rPr>
+          <m:t>r</m:t>
+        </m:r>
+      </m:oMath>
+      <w:r>
+        <w:rPr>
+          <w:rFonts w:eastAsiaTheme="minorEastAsia"/>
+        </w:rPr>
+        <w:t>, grey lines indicate the minimum possible outcome in that condition for that study. Study 1 in blue, Study 2 in red.</w:t>
+      </w:r>
+    </w:p>
+    <w:p/>
+    <w:p>
+      <w:r>
+        <w:br w:type="page"/>
+      </w:r>
+    </w:p>
+    <w:p>
+      <w:pPr>
+        <w:jc w:val="center"/>
+      </w:pPr>
+      <w:r>
+        <w:rPr>
+          <w:noProof/>
+        </w:rPr>
+        <w:lastRenderedPageBreak/>
+        <w:drawing>
+          <wp:inline distT="0" distB="0" distL="0" distR="0" wp14:anchorId="2201D3B9" wp14:editId="74167B18">
+            <wp:extent cx="5486400" cy="3657600"/>
+            <wp:effectExtent l="0" t="0" r="0" b="0"/>
+            <wp:docPr id="1322763381" name="Picture 10"/>
+            <wp:cNvGraphicFramePr>
+              <a:graphicFrameLocks xmlns:a="http://schemas.openxmlformats.org/drawingml/2006/main" noChangeAspect="1"/>
+            </wp:cNvGraphicFramePr>
+            <a:graphic xmlns:a="http://schemas.openxmlformats.org/drawingml/2006/main">
+              <a:graphicData uri="http://schemas.openxmlformats.org/drawingml/2006/picture">
+                <pic:pic xmlns:pic="http://schemas.openxmlformats.org/drawingml/2006/picture">
+                  <pic:nvPicPr>
+                    <pic:cNvPr id="1322763381" name="Picture 1322763381"/>
+                    <pic:cNvPicPr/>
+                  </pic:nvPicPr>
+                  <pic:blipFill>
+                    <a:blip r:embed="rId24">
+                      <a:extLst>
+                        <a:ext uri="{28A0092B-C50C-407E-A947-70E740481C1C}">
+                          <a14:useLocalDpi xmlns:a14="http://schemas.microsoft.com/office/drawing/2010/main" val="0"/>
+                        </a:ext>
+                      </a:extLst>
+                    </a:blip>
+                    <a:stretch>
+                      <a:fillRect/>
+                    </a:stretch>
+                  </pic:blipFill>
+                  <pic:spPr>
+                    <a:xfrm>
+                      <a:off x="0" y="0"/>
+                      <a:ext cx="5486400" cy="3657600"/>
+                    </a:xfrm>
+                    <a:prstGeom prst="rect">
+                      <a:avLst/>
+                    </a:prstGeom>
+                  </pic:spPr>
+                </pic:pic>
+              </a:graphicData>
+            </a:graphic>
+          </wp:inline>
+        </w:drawing>
+      </w:r>
+    </w:p>
+    <w:p>
+      <w:pPr>
         <w:jc w:val="both"/>
       </w:pPr>
-      <w:proofErr w:type="spellStart"/>
-      <w:r>
-        <w:t>SFig</w:t>
-      </w:r>
-      <w:proofErr w:type="spellEnd"/>
+      <w:r>
+        <w:t xml:space="preserve">Fig. </w:t>
+      </w:r>
+      <w:r>
+        <w:t>S</w:t>
+      </w:r>
+      <w:r>
+        <w:t>1</w:t>
+      </w:r>
+      <w:r>
+        <w:t>2</w:t>
+      </w:r>
       <w:r>
         <w:t xml:space="preserve">. </w:t>
       </w:r>
-      <w:r>
-        <w:t>10</w:t>
-      </w:r>
-      <w:r>
-        <w:t xml:space="preserve">. </w:t>
-      </w:r>
       <w:proofErr w:type="spellStart"/>
       <w:r>
         <w:t>RaDDM</w:t>
@@ -3884,6 +4403,9 @@
       <w:r>
         <w:t xml:space="preserve"> columns separate by study.</w:t>
       </w:r>
+      <w:r>
+        <w:t xml:space="preserve"> Data from joint dataset.</w:t>
+      </w:r>
     </w:p>
     <w:p>
       <w:pPr>
@@ -3903,7 +4425,6 @@
         <w:rPr>
           <w:noProof/>
         </w:rPr>
-        <w:lastRenderedPageBreak/>
         <w:drawing>
           <wp:inline distT="0" distB="0" distL="0" distR="0" wp14:anchorId="0AA8E407" wp14:editId="1C6AB5D7">
             <wp:extent cx="5943600" cy="1813560"/>
@@ -3920,7 +4441,7 @@
                     <pic:cNvPicPr/>
                   </pic:nvPicPr>
                   <pic:blipFill>
-                    <a:blip r:embed="rId23">
+                    <a:blip r:embed="rId25">
                       <a:extLst>
                         <a:ext uri="{28A0092B-C50C-407E-A947-70E740481C1C}">
                           <a14:useLocalDpi xmlns:a14="http://schemas.microsoft.com/office/drawing/2010/main" val="0"/>
@@ -3951,19 +4472,17 @@
       <w:pPr>
         <w:jc w:val="both"/>
       </w:pPr>
-      <w:proofErr w:type="spellStart"/>
-      <w:r>
-        <w:t>SFig</w:t>
-      </w:r>
-      <w:proofErr w:type="spellEnd"/>
-      <w:r>
-        <w:t xml:space="preserve">. </w:t>
+      <w:r>
+        <w:t xml:space="preserve">Fig. </w:t>
+      </w:r>
+      <w:r>
+        <w:t>S</w:t>
       </w:r>
       <w:r>
         <w:t>1</w:t>
       </w:r>
       <w:r>
-        <w:t>1</w:t>
+        <w:t>3</w:t>
       </w:r>
       <w:r>
         <w:t xml:space="preserve">. </w:t>
@@ -4005,7 +4524,7 @@
     </w:p>
     <w:p>
       <w:pPr>
-        <w:jc w:val="both"/>
+        <w:jc w:val="center"/>
       </w:pPr>
       <w:r>
         <w:rPr>
@@ -4013,10 +4532,10 @@
         </w:rPr>
         <w:lastRenderedPageBreak/>
         <w:drawing>
-          <wp:inline distT="0" distB="0" distL="0" distR="0" wp14:anchorId="66D4202D" wp14:editId="0E3F0C84">
+          <wp:inline distT="0" distB="0" distL="0" distR="0" wp14:anchorId="321793D1" wp14:editId="1123B961">
             <wp:extent cx="5943600" cy="4572000"/>
             <wp:effectExtent l="0" t="0" r="0" b="0"/>
-            <wp:docPr id="1536372719" name="Picture 17"/>
+            <wp:docPr id="658217136" name="Picture 11"/>
             <wp:cNvGraphicFramePr>
               <a:graphicFrameLocks xmlns:a="http://schemas.openxmlformats.org/drawingml/2006/main" noChangeAspect="1"/>
             </wp:cNvGraphicFramePr>
@@ -4024,11 +4543,11 @@
               <a:graphicData uri="http://schemas.openxmlformats.org/drawingml/2006/picture">
                 <pic:pic xmlns:pic="http://schemas.openxmlformats.org/drawingml/2006/picture">
                   <pic:nvPicPr>
-                    <pic:cNvPr id="1536372719" name="Picture 1536372719"/>
+                    <pic:cNvPr id="658217136" name="Picture 658217136"/>
                     <pic:cNvPicPr/>
                   </pic:nvPicPr>
                   <pic:blipFill>
-                    <a:blip r:embed="rId24">
+                    <a:blip r:embed="rId26">
                       <a:extLst>
                         <a:ext uri="{28A0092B-C50C-407E-A947-70E740481C1C}">
                           <a14:useLocalDpi xmlns:a14="http://schemas.microsoft.com/office/drawing/2010/main" val="0"/>
@@ -4059,62 +4578,60 @@
       <w:pPr>
         <w:jc w:val="both"/>
       </w:pPr>
-      <w:proofErr w:type="spellStart"/>
-      <w:r>
-        <w:t>SFig</w:t>
-      </w:r>
-      <w:proofErr w:type="spellEnd"/>
+      <w:r>
+        <w:t xml:space="preserve">Fig. </w:t>
+      </w:r>
+      <w:r>
+        <w:t>S</w:t>
+      </w:r>
+      <w:r>
+        <w:t>1</w:t>
+      </w:r>
+      <w:r>
+        <w:t>4</w:t>
+      </w:r>
       <w:r>
         <w:t xml:space="preserve">. </w:t>
       </w:r>
-      <w:r>
-        <w:t>1</w:t>
+      <w:proofErr w:type="spellStart"/>
+      <w:r>
+        <w:t>RaDDM</w:t>
+      </w:r>
+      <w:proofErr w:type="spellEnd"/>
+      <w:r>
+        <w:t xml:space="preserve"> </w:t>
+      </w:r>
+      <w:r>
+        <w:t>Out-of-Sample Predictions.</w:t>
+      </w:r>
+      <w:r>
+        <w:t xml:space="preserve"> (Top Left) The probability of choosing left as a function of the normalized relative expected value of the left option, as in Row 1 of Fig. 3. (Top Right) </w:t>
+      </w:r>
+      <w:r>
+        <w:t>Response time as a function of the normalized best minus worst expected value, as in Row 2 of Fig.</w:t>
+      </w:r>
+      <w:r>
+        <w:t xml:space="preserve"> 3. (Bottom Left) </w:t>
+      </w:r>
+      <w:r>
+        <w:t>Corrected probability of choosing the left option as a function of the net fixation time to the left option, as in Row 1 of Fig.</w:t>
+      </w:r>
+      <w:r>
+        <w:t xml:space="preserve"> 5. </w:t>
+      </w:r>
+      <w:r>
+        <w:t xml:space="preserve">The corrected probability is computed by subtracting from each choice observation (coded as 1 if left chosen, and 0 otherwise) the proportion with which left is chosen at each relative expected value. </w:t>
+      </w:r>
+      <w:r>
+        <w:t xml:space="preserve">(Bottom Right) </w:t>
+      </w:r>
+      <w:r>
+        <w:t xml:space="preserve">The probability of choosing the last fixated option as a function of the normalized net expected value of the left option, as in Row </w:t>
       </w:r>
       <w:r>
         <w:t>2</w:t>
       </w:r>
       <w:r>
-        <w:t xml:space="preserve">. </w:t>
-      </w:r>
-      <w:proofErr w:type="spellStart"/>
-      <w:r>
-        <w:t>RaDDM</w:t>
-      </w:r>
-      <w:proofErr w:type="spellEnd"/>
-      <w:r>
-        <w:t xml:space="preserve"> </w:t>
-      </w:r>
-      <w:r>
-        <w:t>Out-of-Sample Predictions.</w:t>
-      </w:r>
-      <w:r>
-        <w:t xml:space="preserve"> (Top Left) The probability of choosing left as a function of the normalized relative expected value of the left option, as in Row 1 of Fig. 3. (Top Right) </w:t>
-      </w:r>
-      <w:r>
-        <w:t>Response time as a function of the normalized best minus worst expected value, as in Row 2 of Fig.</w:t>
-      </w:r>
-      <w:r>
-        <w:t xml:space="preserve"> 3. (Bottom Left) </w:t>
-      </w:r>
-      <w:r>
-        <w:t>Corrected probability of choosing the left option as a function of the net fixation time to the left option, as in Row 1 of Fig.</w:t>
-      </w:r>
-      <w:r>
-        <w:t xml:space="preserve"> 5. </w:t>
-      </w:r>
-      <w:r>
-        <w:t xml:space="preserve">The corrected probability is computed by subtracting from each choice observation (coded as 1 if left chosen, and 0 otherwise) the proportion with which left is chosen at each relative expected value. </w:t>
-      </w:r>
-      <w:r>
-        <w:t xml:space="preserve">(Bottom Right) </w:t>
-      </w:r>
-      <w:r>
-        <w:t xml:space="preserve">The probability of choosing the last fixated option as a function of the normalized net expected value of the left option, as in Row </w:t>
-      </w:r>
-      <w:r>
-        <w:t>2</w:t>
-      </w:r>
-      <w:r>
         <w:t xml:space="preserve"> of Fig. </w:t>
       </w:r>
       <w:r>
@@ -4136,7 +4653,13 @@
         <w:t>.</w:t>
       </w:r>
       <w:r>
-        <w:t xml:space="preserve"> Out-of-sample data consists of all trials divisible by 10 from all participants. 10 simulated datasets per participant.</w:t>
+        <w:t xml:space="preserve"> Out-of-sample data consists of all trials divisible by 10 from all participants</w:t>
+      </w:r>
+      <w:r>
+        <w:t xml:space="preserve"> in joint dataset</w:t>
+      </w:r>
+      <w:r>
+        <w:t>. 10 simulated datasets per participant.</w:t>
       </w:r>
       <w:r>
         <w:t xml:space="preserve"> Error bars represent the standard error of the mean across all simulations for all participants.</w:t>
@@ -4212,7 +4735,7 @@
                     <pic:cNvPicPr/>
                   </pic:nvPicPr>
                   <pic:blipFill>
-                    <a:blip r:embed="rId25">
+                    <a:blip r:embed="rId27">
                       <a:extLst>
                         <a:ext uri="{28A0092B-C50C-407E-A947-70E740481C1C}">
                           <a14:useLocalDpi xmlns:a14="http://schemas.microsoft.com/office/drawing/2010/main" val="0"/>
@@ -4268,7 +4791,7 @@
                     <pic:cNvPicPr/>
                   </pic:nvPicPr>
                   <pic:blipFill>
-                    <a:blip r:embed="rId26">
+                    <a:blip r:embed="rId28">
                       <a:extLst>
                         <a:ext uri="{28A0092B-C50C-407E-A947-70E740481C1C}">
                           <a14:useLocalDpi xmlns:a14="http://schemas.microsoft.com/office/drawing/2010/main" val="0"/>
@@ -4315,7 +4838,7 @@
                     <pic:cNvPicPr/>
                   </pic:nvPicPr>
                   <pic:blipFill>
-                    <a:blip r:embed="rId27">
+                    <a:blip r:embed="rId29">
                       <a:extLst>
                         <a:ext uri="{28A0092B-C50C-407E-A947-70E740481C1C}">
                           <a14:useLocalDpi xmlns:a14="http://schemas.microsoft.com/office/drawing/2010/main" val="0"/>
@@ -4362,7 +4885,7 @@
                     <pic:cNvPicPr/>
                   </pic:nvPicPr>
                   <pic:blipFill>
-                    <a:blip r:embed="rId28">
+                    <a:blip r:embed="rId30">
                       <a:extLst>
                         <a:ext uri="{28A0092B-C50C-407E-A947-70E740481C1C}">
                           <a14:useLocalDpi xmlns:a14="http://schemas.microsoft.com/office/drawing/2010/main" val="0"/>
@@ -4421,7 +4944,7 @@
                     <pic:cNvPicPr/>
                   </pic:nvPicPr>
                   <pic:blipFill>
-                    <a:blip r:embed="rId29">
+                    <a:blip r:embed="rId31">
                       <a:extLst>
                         <a:ext uri="{28A0092B-C50C-407E-A947-70E740481C1C}">
                           <a14:useLocalDpi xmlns:a14="http://schemas.microsoft.com/office/drawing/2010/main" val="0"/>
@@ -4459,10 +4982,10 @@
           <w:noProof/>
         </w:rPr>
         <w:drawing>
-          <wp:inline distT="0" distB="0" distL="0" distR="0" wp14:anchorId="3E5F14FF" wp14:editId="2645EBB4">
-            <wp:extent cx="4902200" cy="1701800"/>
-            <wp:effectExtent l="0" t="0" r="0" b="0"/>
-            <wp:docPr id="1774623760" name="Picture 25" descr="A table with numbers and letters&#10;&#10;Description automatically generated"/>
+          <wp:inline distT="0" distB="0" distL="0" distR="0" wp14:anchorId="65B40289" wp14:editId="14387CCD">
+            <wp:extent cx="5133975" cy="1904946"/>
+            <wp:effectExtent l="0" t="0" r="0" b="635"/>
+            <wp:docPr id="219704881" name="Picture 14" descr="A table with numbers and letters&#10;&#10;Description automatically generated"/>
             <wp:cNvGraphicFramePr>
               <a:graphicFrameLocks xmlns:a="http://schemas.openxmlformats.org/drawingml/2006/main" noChangeAspect="1"/>
             </wp:cNvGraphicFramePr>
@@ -4470,11 +4993,11 @@
               <a:graphicData uri="http://schemas.openxmlformats.org/drawingml/2006/picture">
                 <pic:pic xmlns:pic="http://schemas.openxmlformats.org/drawingml/2006/picture">
                   <pic:nvPicPr>
-                    <pic:cNvPr id="1774623760" name="Picture 25" descr="A table with numbers and letters&#10;&#10;Description automatically generated"/>
+                    <pic:cNvPr id="219704881" name="Picture 14" descr="A table with numbers and letters&#10;&#10;Description automatically generated"/>
                     <pic:cNvPicPr/>
                   </pic:nvPicPr>
                   <pic:blipFill>
-                    <a:blip r:embed="rId30">
+                    <a:blip r:embed="rId32" cstate="print">
                       <a:extLst>
                         <a:ext uri="{28A0092B-C50C-407E-A947-70E740481C1C}">
                           <a14:useLocalDpi xmlns:a14="http://schemas.microsoft.com/office/drawing/2010/main" val="0"/>
@@ -4488,7 +5011,7 @@
                   <pic:spPr>
                     <a:xfrm>
                       <a:off x="0" y="0"/>
-                      <a:ext cx="4902200" cy="1701800"/>
+                      <a:ext cx="5150185" cy="1910961"/>
                     </a:xfrm>
                     <a:prstGeom prst="rect">
                       <a:avLst/>

</xml_diff>